<commit_message>
zavrsetak mog dela testiranja
Testirano postavljanje statusa i promena statusa predvidjanja
</commit_message>
<xml_diff>
--- a/faza 2 ssu dokumenti i prototip/SSU/Dusan/SSU_postavljanje_statusa_predvidjanja.docx
+++ b/faza 2 ssu dokumenti i prototip/SSU/Dusan/SSU_postavljanje_statusa_predvidjanja.docx
@@ -1,6 +1,6 @@
 
 <file path=word/document.xml><?xml version="1.0" encoding="utf-8"?>
-<w:document xmlns:ve="http://schemas.openxmlformats.org/markup-compatibility/2006" xmlns:o="urn:schemas-microsoft-com:office:office" xmlns:r="http://schemas.openxmlformats.org/officeDocument/2006/relationships" xmlns:m="http://schemas.openxmlformats.org/officeDocument/2006/math" xmlns:v="urn:schemas-microsoft-com:vml" xmlns:wp="http://schemas.openxmlformats.org/drawingml/2006/wordprocessingDrawing" xmlns:w10="urn:schemas-microsoft-com:office:word" xmlns:w="http://schemas.openxmlformats.org/wordprocessingml/2006/main" xmlns:wne="http://schemas.microsoft.com/office/word/2006/wordml">
+<w:document xmlns:wpc="http://schemas.microsoft.com/office/word/2010/wordprocessingCanvas" xmlns:cx="http://schemas.microsoft.com/office/drawing/2014/chartex" xmlns:cx1="http://schemas.microsoft.com/office/drawing/2015/9/8/chartex" xmlns:cx2="http://schemas.microsoft.com/office/drawing/2015/10/21/chartex" xmlns:cx3="http://schemas.microsoft.com/office/drawing/2016/5/9/chartex" xmlns:cx4="http://schemas.microsoft.com/office/drawing/2016/5/10/chartex" xmlns:cx5="http://schemas.microsoft.com/office/drawing/2016/5/11/chartex" xmlns:cx6="http://schemas.microsoft.com/office/drawing/2016/5/12/chartex" xmlns:cx7="http://schemas.microsoft.com/office/drawing/2016/5/13/chartex" xmlns:cx8="http://schemas.microsoft.com/office/drawing/2016/5/14/chartex" xmlns:mc="http://schemas.openxmlformats.org/markup-compatibility/2006" xmlns:aink="http://schemas.microsoft.com/office/drawing/2016/ink" xmlns:am3d="http://schemas.microsoft.com/office/drawing/2017/model3d" xmlns:o="urn:schemas-microsoft-com:office:office" xmlns:r="http://schemas.openxmlformats.org/officeDocument/2006/relationships" xmlns:m="http://schemas.openxmlformats.org/officeDocument/2006/math" xmlns:v="urn:schemas-microsoft-com:vml" xmlns:wp14="http://schemas.microsoft.com/office/word/2010/wordprocessingDrawing" xmlns:wp="http://schemas.openxmlformats.org/drawingml/2006/wordprocessingDrawing" xmlns:w10="urn:schemas-microsoft-com:office:word" xmlns:w="http://schemas.openxmlformats.org/wordprocessingml/2006/main" xmlns:w14="http://schemas.microsoft.com/office/word/2010/wordml" xmlns:w15="http://schemas.microsoft.com/office/word/2012/wordml" xmlns:w16cex="http://schemas.microsoft.com/office/word/2018/wordml/cex" xmlns:w16cid="http://schemas.microsoft.com/office/word/2016/wordml/cid" xmlns:w16="http://schemas.microsoft.com/office/word/2018/wordml" xmlns:w16se="http://schemas.microsoft.com/office/word/2015/wordml/symex" xmlns:wpg="http://schemas.microsoft.com/office/word/2010/wordprocessingGroup" xmlns:wpi="http://schemas.microsoft.com/office/word/2010/wordprocessingInk" xmlns:wne="http://schemas.microsoft.com/office/word/2006/wordml" xmlns:wps="http://schemas.microsoft.com/office/word/2010/wordprocessingShape" mc:Ignorable="w14 w15 w16se w16cid w16 w16cex wp14">
   <w:body>
     <w:p>
       <w:pPr>
@@ -303,7 +303,7 @@
           <w:left w:w="0" w:type="dxa"/>
           <w:right w:w="0" w:type="dxa"/>
         </w:tblCellMar>
-        <w:tblLook w:val="01E0"/>
+        <w:tblLook w:val="01E0" w:firstRow="1" w:lastRow="1" w:firstColumn="1" w:lastColumn="1" w:noHBand="0" w:noVBand="0"/>
       </w:tblPr>
       <w:tblGrid>
         <w:gridCol w:w="2305"/>
@@ -614,6 +614,12 @@
                 <w:sz w:val="24"/>
               </w:rPr>
             </w:pPr>
+            <w:r>
+              <w:rPr>
+                <w:sz w:val="24"/>
+              </w:rPr>
+              <w:t xml:space="preserve"> 08.06.2020</w:t>
+            </w:r>
           </w:p>
         </w:tc>
         <w:tc>
@@ -627,6 +633,12 @@
                 <w:sz w:val="24"/>
               </w:rPr>
             </w:pPr>
+            <w:r>
+              <w:rPr>
+                <w:sz w:val="24"/>
+              </w:rPr>
+              <w:t xml:space="preserve"> 1.2</w:t>
+            </w:r>
           </w:p>
         </w:tc>
         <w:tc>
@@ -640,6 +652,12 @@
                 <w:sz w:val="24"/>
               </w:rPr>
             </w:pPr>
+            <w:r>
+              <w:rPr>
+                <w:sz w:val="24"/>
+              </w:rPr>
+              <w:t xml:space="preserve"> Ispravke nakon testiranja</w:t>
+            </w:r>
           </w:p>
         </w:tc>
         <w:tc>
@@ -651,8 +669,22 @@
               <w:pStyle w:val="TableParagraph"/>
               <w:rPr>
                 <w:sz w:val="24"/>
+                <w:lang w:val="sr-Latn-RS"/>
               </w:rPr>
             </w:pPr>
+            <w:r>
+              <w:rPr>
+                <w:sz w:val="24"/>
+              </w:rPr>
+              <w:t xml:space="preserve"> Smiljana Spasi</w:t>
+            </w:r>
+            <w:r>
+              <w:rPr>
+                <w:sz w:val="24"/>
+                <w:lang w:val="sr-Latn-RS"/>
+              </w:rPr>
+              <w:t>ć</w:t>
+            </w:r>
           </w:p>
         </w:tc>
       </w:tr>
@@ -1493,7 +1525,7 @@
           <w:left w:w="0" w:type="dxa"/>
           <w:right w:w="0" w:type="dxa"/>
         </w:tblCellMar>
-        <w:tblLook w:val="01E0"/>
+        <w:tblLook w:val="01E0" w:firstRow="1" w:lastRow="1" w:firstColumn="1" w:lastColumn="1" w:noHBand="0" w:noVBand="0"/>
       </w:tblPr>
       <w:tblGrid>
         <w:gridCol w:w="1188"/>
@@ -1626,6 +1658,12 @@
                 <w:sz w:val="20"/>
               </w:rPr>
             </w:pPr>
+            <w:r>
+              <w:rPr>
+                <w:sz w:val="20"/>
+              </w:rPr>
+              <w:t xml:space="preserve"> Ovo pitanje je zatvoreno i rešeno je da korisnik postavlja status predviđanja samo sa svog profila</w:t>
+            </w:r>
           </w:p>
         </w:tc>
       </w:tr>
@@ -1865,10 +1903,16 @@
         <w:jc w:val="both"/>
       </w:pPr>
       <w:r>
-        <w:t xml:space="preserve">Nakon što istekne zadati datum, korisnik može (i treba) da postavi status svog predviđanja, da li se ispunilo ili ne. Izmenjeni status (nakon postavljanja predvidjanja status je da ceka) </w:t>
-      </w:r>
-      <w:r>
-        <w:t>se može videti na njegovom profilu i na glavnoj stranici.</w:t>
+        <w:t>Nakon što istekne zadati datum</w:t>
+      </w:r>
+      <w:r>
+        <w:t xml:space="preserve"> evaluacije</w:t>
+      </w:r>
+      <w:r>
+        <w:t xml:space="preserve">, korisnik može (i treba) da postavi status svog predviđanja, da li se ispunilo ili ne. Izmenjeni status (nakon postavljanja predvidjanja status je da ceka) </w:t>
+      </w:r>
+      <w:r>
+        <w:t>se može videti na njegovom profilu.</w:t>
       </w:r>
       <w:r>
         <w:t xml:space="preserve"> U slučaju da je predviđanje tačno, skor korisnika se povećava. Od korisnika se očekuje da daju istinite statuse. Ipak, moderator može izmeniti status svakog predviđanja i eventualno sankcioniše korisnika, ali o tome će biti govora u ssu drugih funkcionalnosti.</w:t>
@@ -1957,45 +2001,8 @@
           <w:sz w:val="20"/>
           <w:u w:val="single"/>
         </w:rPr>
-        <w:t xml:space="preserve">Korisnik uspešno </w:t>
-      </w:r>
-      <w:r>
-        <w:rPr>
-          <w:rFonts w:ascii="Arial" w:hAnsi="Arial"/>
-          <w:i/>
-          <w:sz w:val="20"/>
-          <w:u w:val="single"/>
-        </w:rPr>
-        <w:t>daje status predviđanja</w:t>
-      </w:r>
-      <w:r>
-        <w:rPr>
-          <w:rFonts w:ascii="Arial" w:hAnsi="Arial"/>
-          <w:i/>
-          <w:sz w:val="20"/>
-          <w:u w:val="single"/>
-        </w:rPr>
-        <w:t xml:space="preserve"> sa glavne stranice</w:t>
-      </w:r>
-    </w:p>
-    <w:p>
-      <w:pPr>
-        <w:pStyle w:val="ListParagraph"/>
-        <w:numPr>
-          <w:ilvl w:val="2"/>
-          <w:numId w:val="5"/>
-        </w:numPr>
-        <w:tabs>
-          <w:tab w:val="left" w:pos="937"/>
-          <w:tab w:val="left" w:pos="938"/>
-        </w:tabs>
-        <w:spacing w:before="122"/>
-        <w:rPr>
-          <w:rFonts w:ascii="Arial" w:hAnsi="Arial"/>
-          <w:i/>
-          <w:sz w:val="20"/>
-        </w:rPr>
-      </w:pPr>
+        <w:t>Korisnik uspešno daje status predviđanja sa svog profila</w:t>
+      </w:r>
     </w:p>
     <w:p>
       <w:pPr>
@@ -2085,7 +2092,13 @@
         <w:rPr>
           <w:sz w:val="20"/>
         </w:rPr>
-        <w:t>bira opciju za prikaz predviđanja na glavnoj stranici.</w:t>
+        <w:t>odlazi na svoj profil da izmeni status predviđanja</w:t>
+      </w:r>
+      <w:r>
+        <w:rPr>
+          <w:sz w:val="20"/>
+        </w:rPr>
+        <w:t>.</w:t>
       </w:r>
     </w:p>
     <w:p>
@@ -2107,7 +2120,19 @@
         <w:rPr>
           <w:sz w:val="20"/>
         </w:rPr>
-        <w:t>Korisnik nalazi svoje predviđanje i klikce na ikonu sa slikom olovke na donjem levom uglu predviđanja.</w:t>
+        <w:t xml:space="preserve">Korisnik nalazi </w:t>
+      </w:r>
+      <w:r>
+        <w:rPr>
+          <w:sz w:val="20"/>
+        </w:rPr>
+        <w:t>žečjeno</w:t>
+      </w:r>
+      <w:r>
+        <w:rPr>
+          <w:sz w:val="20"/>
+        </w:rPr>
+        <w:t xml:space="preserve"> predviđanje i klikce na ikonu sa slikom olovke na donjem levom uglu predviđanja.</w:t>
       </w:r>
     </w:p>
     <w:p>
@@ -2197,13 +2222,61 @@
         <w:rPr>
           <w:sz w:val="20"/>
         </w:rPr>
-        <w:t xml:space="preserve">Sistem vraća korisnika na glavnu stranicu </w:t>
-      </w:r>
-      <w:r>
-        <w:rPr>
-          <w:sz w:val="20"/>
-        </w:rPr>
-        <w:t>i menja status tog predviđanja (i prikazuje ga sa tim statusom na stranici</w:t>
+        <w:t xml:space="preserve">Sistem </w:t>
+      </w:r>
+      <w:r>
+        <w:rPr>
+          <w:sz w:val="20"/>
+        </w:rPr>
+        <w:t>ostavlja</w:t>
+      </w:r>
+      <w:r>
+        <w:rPr>
+          <w:sz w:val="20"/>
+        </w:rPr>
+        <w:t xml:space="preserve"> korisnika na </w:t>
+      </w:r>
+      <w:r>
+        <w:rPr>
+          <w:sz w:val="20"/>
+        </w:rPr>
+        <w:t>datoj</w:t>
+      </w:r>
+      <w:r>
+        <w:rPr>
+          <w:sz w:val="20"/>
+        </w:rPr>
+        <w:t xml:space="preserve"> stranic</w:t>
+      </w:r>
+      <w:r>
+        <w:rPr>
+          <w:sz w:val="20"/>
+        </w:rPr>
+        <w:t>i</w:t>
+      </w:r>
+      <w:r>
+        <w:rPr>
+          <w:sz w:val="20"/>
+        </w:rPr>
+        <w:t xml:space="preserve"> </w:t>
+      </w:r>
+      <w:r>
+        <w:rPr>
+          <w:sz w:val="20"/>
+        </w:rPr>
+        <w:t xml:space="preserve">i menja status tog predviđanja (i prikazuje ga sa </w:t>
+      </w:r>
+      <w:r>
+        <w:rPr>
+          <w:sz w:val="20"/>
+        </w:rPr>
+        <w:t>odgovarajućom bojom</w:t>
+      </w:r>
+      <w:r>
+        <w:rPr>
+          <w:sz w:val="20"/>
+        </w:rPr>
+        <w:t xml:space="preserve"> na stranici</w:t>
       </w:r>
       <w:r>
         <w:rPr>
@@ -2261,523 +2334,6 @@
     <w:p>
       <w:pPr>
         <w:pStyle w:val="ListParagraph"/>
-        <w:numPr>
-          <w:ilvl w:val="2"/>
-          <w:numId w:val="5"/>
-        </w:numPr>
-        <w:tabs>
-          <w:tab w:val="left" w:pos="937"/>
-          <w:tab w:val="left" w:pos="938"/>
-        </w:tabs>
-        <w:rPr>
-          <w:rFonts w:ascii="Arial" w:hAnsi="Arial"/>
-          <w:i/>
-          <w:sz w:val="20"/>
-        </w:rPr>
-      </w:pPr>
-      <w:bookmarkStart w:id="7" w:name="_bookmark9"/>
-      <w:bookmarkEnd w:id="7"/>
-      <w:r>
-        <w:rPr>
-          <w:rFonts w:ascii="Arial" w:hAnsi="Arial"/>
-          <w:sz w:val="20"/>
-          <w:u w:val="single"/>
-        </w:rPr>
-        <w:t xml:space="preserve">2.2.2 </w:t>
-      </w:r>
-      <w:r>
-        <w:rPr>
-          <w:rFonts w:ascii="Arial" w:hAnsi="Arial"/>
-          <w:i/>
-          <w:sz w:val="20"/>
-          <w:u w:val="single"/>
-        </w:rPr>
-        <w:t xml:space="preserve">Korisnik uspešno </w:t>
-      </w:r>
-      <w:r>
-        <w:rPr>
-          <w:rFonts w:ascii="Arial" w:hAnsi="Arial"/>
-          <w:i/>
-          <w:sz w:val="20"/>
-          <w:u w:val="single"/>
-        </w:rPr>
-        <w:t xml:space="preserve">daje status predviđanja sa svog profila </w:t>
-      </w:r>
-    </w:p>
-    <w:p>
-      <w:pPr>
-        <w:pStyle w:val="BodyText"/>
-        <w:spacing w:before="66" w:line="249" w:lineRule="auto"/>
-        <w:ind w:left="758"/>
-      </w:pPr>
-      <w:r>
-        <w:t xml:space="preserve">Sve isto kao i u scenariju 2.2.1 osim što </w:t>
-      </w:r>
-      <w:r>
-        <w:t>korisnik u koraku jedan bira opciju pregledaj svoj profil ili na searchboxu u kome se pretražuje autor upisuje svoje korisnicko ime te na svojoj profilnoj stranici bira opciju „predviđanja“.</w:t>
-      </w:r>
-    </w:p>
-    <w:p>
-      <w:pPr>
-        <w:pStyle w:val="ListParagraph"/>
-        <w:numPr>
-          <w:ilvl w:val="2"/>
-          <w:numId w:val="5"/>
-        </w:numPr>
-        <w:tabs>
-          <w:tab w:val="left" w:pos="937"/>
-          <w:tab w:val="left" w:pos="938"/>
-        </w:tabs>
-        <w:spacing w:before="127"/>
-        <w:rPr>
-          <w:sz w:val="32"/>
-        </w:rPr>
-      </w:pPr>
-      <w:bookmarkStart w:id="8" w:name="_bookmark10"/>
-      <w:bookmarkEnd w:id="8"/>
-      <w:r>
-        <w:rPr>
-          <w:spacing w:val="-50"/>
-          <w:w w:val="99"/>
-          <w:sz w:val="20"/>
-          <w:u w:val="single"/>
-        </w:rPr>
-        <w:t xml:space="preserve"> </w:t>
-      </w:r>
-    </w:p>
-    <w:p>
-      <w:pPr>
-        <w:pStyle w:val="ListParagraph"/>
-        <w:numPr>
-          <w:ilvl w:val="2"/>
-          <w:numId w:val="5"/>
-        </w:numPr>
-        <w:tabs>
-          <w:tab w:val="left" w:pos="937"/>
-          <w:tab w:val="left" w:pos="938"/>
-        </w:tabs>
-        <w:rPr>
-          <w:rFonts w:ascii="Arial"/>
-          <w:i/>
-          <w:sz w:val="20"/>
-        </w:rPr>
-      </w:pPr>
-      <w:bookmarkStart w:id="9" w:name="_bookmark11"/>
-      <w:bookmarkEnd w:id="9"/>
-      <w:r>
-        <w:rPr>
-          <w:rFonts w:ascii="Arial"/>
-          <w:i/>
-          <w:sz w:val="20"/>
-        </w:rPr>
-        <w:t xml:space="preserve">2.2.3a </w:t>
-      </w:r>
-      <w:r>
-        <w:rPr>
-          <w:rFonts w:ascii="Arial"/>
-          <w:i/>
-          <w:sz w:val="20"/>
-        </w:rPr>
-        <w:t xml:space="preserve">Korisnik </w:t>
-      </w:r>
-      <w:r>
-        <w:rPr>
-          <w:rFonts w:ascii="Arial"/>
-          <w:i/>
-          <w:sz w:val="20"/>
-        </w:rPr>
-        <w:t>nije ulogovan</w:t>
-      </w:r>
-    </w:p>
-    <w:p>
-      <w:pPr>
-        <w:pStyle w:val="ListParagraph"/>
-        <w:numPr>
-          <w:ilvl w:val="0"/>
-          <w:numId w:val="2"/>
-        </w:numPr>
-        <w:tabs>
-          <w:tab w:val="left" w:pos="925"/>
-          <w:tab w:val="left" w:pos="926"/>
-        </w:tabs>
-        <w:spacing w:before="69"/>
-        <w:ind w:hanging="361"/>
-        <w:rPr>
-          <w:sz w:val="20"/>
-        </w:rPr>
-      </w:pPr>
-      <w:r>
-        <w:rPr>
-          <w:sz w:val="20"/>
-        </w:rPr>
-        <w:t xml:space="preserve">Neulogovani gost izvršava istu akciju kao u 2.2.1 ili </w:t>
-      </w:r>
-      <w:r>
-        <w:rPr>
-          <w:sz w:val="20"/>
-        </w:rPr>
-        <w:t>Akcija 1 ista kao  u scenariju</w:t>
-      </w:r>
-      <w:r>
-        <w:rPr>
-          <w:spacing w:val="-7"/>
-          <w:sz w:val="20"/>
-        </w:rPr>
-        <w:t xml:space="preserve"> </w:t>
-      </w:r>
-      <w:r>
-        <w:rPr>
-          <w:sz w:val="20"/>
-        </w:rPr>
-        <w:t>2.2.1</w:t>
-      </w:r>
-      <w:r>
-        <w:rPr>
-          <w:sz w:val="20"/>
-        </w:rPr>
-        <w:t xml:space="preserve"> ili </w:t>
-      </w:r>
-      <w:r>
-        <w:rPr>
-          <w:sz w:val="20"/>
-          <w:szCs w:val="20"/>
-        </w:rPr>
-        <w:t>na searchboxu u kome se pretražuje autor upisuje svoje korisnicko ime</w:t>
-      </w:r>
-      <w:r>
-        <w:rPr>
-          <w:sz w:val="20"/>
-          <w:szCs w:val="20"/>
-        </w:rPr>
-        <w:t>.</w:t>
-      </w:r>
-    </w:p>
-    <w:p>
-      <w:pPr>
-        <w:pStyle w:val="ListParagraph"/>
-        <w:numPr>
-          <w:ilvl w:val="0"/>
-          <w:numId w:val="2"/>
-        </w:numPr>
-        <w:tabs>
-          <w:tab w:val="left" w:pos="925"/>
-          <w:tab w:val="left" w:pos="926"/>
-        </w:tabs>
-        <w:spacing w:before="10"/>
-        <w:ind w:hanging="361"/>
-        <w:rPr>
-          <w:sz w:val="20"/>
-        </w:rPr>
-      </w:pPr>
-      <w:r>
-        <w:rPr>
-          <w:sz w:val="20"/>
-        </w:rPr>
-        <w:t>Sistem obaveštava korisnika da mora da se uloguje kako bi dao status predviđanja.</w:t>
-      </w:r>
-    </w:p>
-    <w:p>
-      <w:pPr>
-        <w:pStyle w:val="ListParagraph"/>
-        <w:numPr>
-          <w:ilvl w:val="0"/>
-          <w:numId w:val="2"/>
-        </w:numPr>
-        <w:tabs>
-          <w:tab w:val="left" w:pos="925"/>
-          <w:tab w:val="left" w:pos="926"/>
-        </w:tabs>
-        <w:spacing w:before="10"/>
-        <w:ind w:hanging="361"/>
-        <w:rPr>
-          <w:sz w:val="20"/>
-        </w:rPr>
-      </w:pPr>
-      <w:r>
-        <w:rPr>
-          <w:sz w:val="20"/>
-        </w:rPr>
-        <w:t>Sistem vraća korisnika na istu stranicu.</w:t>
-      </w:r>
-    </w:p>
-    <w:p>
-      <w:pPr>
-        <w:pStyle w:val="ListParagraph"/>
-        <w:numPr>
-          <w:ilvl w:val="2"/>
-          <w:numId w:val="5"/>
-        </w:numPr>
-        <w:tabs>
-          <w:tab w:val="left" w:pos="937"/>
-          <w:tab w:val="left" w:pos="938"/>
-        </w:tabs>
-        <w:spacing w:before="131"/>
-        <w:rPr>
-          <w:rFonts w:ascii="Arial" w:hAnsi="Arial"/>
-          <w:i/>
-          <w:sz w:val="20"/>
-        </w:rPr>
-      </w:pPr>
-      <w:bookmarkStart w:id="10" w:name="_bookmark12"/>
-      <w:bookmarkEnd w:id="10"/>
-      <w:r>
-        <w:rPr>
-          <w:rFonts w:ascii="Arial" w:hAnsi="Arial"/>
-          <w:i/>
-          <w:sz w:val="20"/>
-        </w:rPr>
-        <w:t xml:space="preserve">2.2.4a </w:t>
-      </w:r>
-      <w:r>
-        <w:rPr>
-          <w:rFonts w:ascii="Arial" w:hAnsi="Arial"/>
-          <w:i/>
-          <w:sz w:val="20"/>
-        </w:rPr>
-        <w:t xml:space="preserve">Korisnik </w:t>
-      </w:r>
-      <w:r>
-        <w:rPr>
-          <w:rFonts w:ascii="Arial" w:hAnsi="Arial"/>
-          <w:i/>
-          <w:sz w:val="20"/>
-        </w:rPr>
-        <w:t>pokušava da postavi status tuđeg predviđanja</w:t>
-      </w:r>
-    </w:p>
-    <w:p>
-      <w:pPr>
-        <w:pStyle w:val="ListParagraph"/>
-        <w:numPr>
-          <w:ilvl w:val="0"/>
-          <w:numId w:val="1"/>
-        </w:numPr>
-        <w:tabs>
-          <w:tab w:val="left" w:pos="937"/>
-          <w:tab w:val="left" w:pos="938"/>
-        </w:tabs>
-        <w:spacing w:before="69"/>
-        <w:rPr>
-          <w:sz w:val="20"/>
-        </w:rPr>
-      </w:pPr>
-      <w:r>
-        <w:rPr>
-          <w:sz w:val="20"/>
-        </w:rPr>
-        <w:t>Korisnik odlazi na glavnu stranicu ili profil nekog drugog korisnika</w:t>
-      </w:r>
-    </w:p>
-    <w:p>
-      <w:pPr>
-        <w:pStyle w:val="ListParagraph"/>
-        <w:numPr>
-          <w:ilvl w:val="0"/>
-          <w:numId w:val="1"/>
-        </w:numPr>
-        <w:tabs>
-          <w:tab w:val="left" w:pos="937"/>
-          <w:tab w:val="left" w:pos="938"/>
-        </w:tabs>
-        <w:spacing w:before="69"/>
-        <w:rPr>
-          <w:sz w:val="20"/>
-        </w:rPr>
-      </w:pPr>
-      <w:r>
-        <w:rPr>
-          <w:sz w:val="20"/>
-        </w:rPr>
-        <w:t>Korisnik bira opciju prikaza predviđanja.</w:t>
-      </w:r>
-    </w:p>
-    <w:p>
-      <w:pPr>
-        <w:pStyle w:val="ListParagraph"/>
-        <w:numPr>
-          <w:ilvl w:val="0"/>
-          <w:numId w:val="1"/>
-        </w:numPr>
-        <w:tabs>
-          <w:tab w:val="left" w:pos="937"/>
-          <w:tab w:val="left" w:pos="938"/>
-        </w:tabs>
-        <w:spacing w:before="69"/>
-        <w:rPr>
-          <w:sz w:val="20"/>
-        </w:rPr>
-      </w:pPr>
-      <w:r>
-        <w:rPr>
-          <w:sz w:val="20"/>
-        </w:rPr>
-        <w:t>Korisnik klikće na dugme za izmenu statusa (olovčicu).</w:t>
-      </w:r>
-    </w:p>
-    <w:p>
-      <w:pPr>
-        <w:pStyle w:val="ListParagraph"/>
-        <w:numPr>
-          <w:ilvl w:val="0"/>
-          <w:numId w:val="1"/>
-        </w:numPr>
-        <w:tabs>
-          <w:tab w:val="left" w:pos="937"/>
-          <w:tab w:val="left" w:pos="938"/>
-        </w:tabs>
-        <w:spacing w:before="1" w:line="249" w:lineRule="auto"/>
-        <w:ind w:right="3505"/>
-      </w:pPr>
-      <w:r>
-        <w:rPr>
-          <w:sz w:val="20"/>
-        </w:rPr>
-        <w:t>Sistem obaveštava korisnika da ne može da menja status tuđeg predviđanja</w:t>
-      </w:r>
-    </w:p>
-    <w:p>
-      <w:pPr>
-        <w:pStyle w:val="ListParagraph"/>
-        <w:numPr>
-          <w:ilvl w:val="2"/>
-          <w:numId w:val="5"/>
-        </w:numPr>
-        <w:tabs>
-          <w:tab w:val="left" w:pos="937"/>
-          <w:tab w:val="left" w:pos="938"/>
-        </w:tabs>
-        <w:spacing w:before="131"/>
-        <w:rPr>
-          <w:rFonts w:ascii="Arial" w:hAnsi="Arial"/>
-          <w:i/>
-          <w:sz w:val="20"/>
-        </w:rPr>
-      </w:pPr>
-      <w:r>
-        <w:rPr>
-          <w:rFonts w:ascii="Arial" w:hAnsi="Arial"/>
-          <w:i/>
-          <w:sz w:val="20"/>
-        </w:rPr>
-        <w:t>2.2.5</w:t>
-      </w:r>
-      <w:r>
-        <w:rPr>
-          <w:rFonts w:ascii="Arial" w:hAnsi="Arial"/>
-          <w:i/>
-          <w:sz w:val="20"/>
-        </w:rPr>
-        <w:t xml:space="preserve">a </w:t>
-      </w:r>
-      <w:r>
-        <w:rPr>
-          <w:rFonts w:ascii="Arial" w:hAnsi="Arial"/>
-          <w:i/>
-          <w:sz w:val="20"/>
-        </w:rPr>
-        <w:t>Korisnik pokušava da postavi status predviđanja pre odgovarajućeg datuma</w:t>
-      </w:r>
-    </w:p>
-    <w:p>
-      <w:pPr>
-        <w:pStyle w:val="BodyText"/>
-        <w:ind w:left="720"/>
-      </w:pPr>
-      <w:r>
-        <w:t>Sve</w:t>
-      </w:r>
-      <w:r>
-        <w:t xml:space="preserve"> isto kao u uspešnim tokovima, ali za predviđanje kome nije istekao datum</w:t>
-      </w:r>
-      <w:r>
-        <w:t>. Sistem obaveštava korisnika da mora da sačeka da prođe odgovarajući datum (naznačivši koji je tačno datum u pitanju) i vraća ga na istu stranicu.</w:t>
-      </w:r>
-    </w:p>
-    <w:p>
-      <w:pPr>
-        <w:pStyle w:val="BodyText"/>
-      </w:pPr>
-      <w:r>
-        <w:tab/>
-      </w:r>
-      <w:r>
-        <w:t xml:space="preserve"> </w:t>
-      </w:r>
-    </w:p>
-    <w:p>
-      <w:pPr>
-        <w:pStyle w:val="ListParagraph"/>
-        <w:numPr>
-          <w:ilvl w:val="2"/>
-          <w:numId w:val="5"/>
-        </w:numPr>
-        <w:tabs>
-          <w:tab w:val="left" w:pos="937"/>
-          <w:tab w:val="left" w:pos="938"/>
-        </w:tabs>
-        <w:spacing w:before="131"/>
-        <w:rPr>
-          <w:rFonts w:ascii="Arial" w:hAnsi="Arial"/>
-          <w:i/>
-          <w:sz w:val="20"/>
-        </w:rPr>
-      </w:pPr>
-      <w:r>
-        <w:rPr>
-          <w:rFonts w:ascii="Arial" w:hAnsi="Arial"/>
-          <w:i/>
-          <w:sz w:val="20"/>
-        </w:rPr>
-        <w:t xml:space="preserve">2.2.6a </w:t>
-      </w:r>
-      <w:r>
-        <w:rPr>
-          <w:rFonts w:ascii="Arial" w:hAnsi="Arial"/>
-          <w:i/>
-          <w:sz w:val="20"/>
-        </w:rPr>
-        <w:t xml:space="preserve">Korisnik pokušava da </w:t>
-      </w:r>
-      <w:r>
-        <w:rPr>
-          <w:rFonts w:ascii="Arial" w:hAnsi="Arial"/>
-          <w:i/>
-          <w:sz w:val="20"/>
-        </w:rPr>
-        <w:t>postavi status</w:t>
-      </w:r>
-      <w:r>
-        <w:rPr>
-          <w:rFonts w:ascii="Arial" w:hAnsi="Arial"/>
-          <w:i/>
-          <w:sz w:val="20"/>
-        </w:rPr>
-        <w:t xml:space="preserve"> predviđanja</w:t>
-      </w:r>
-      <w:r>
-        <w:rPr>
-          <w:rFonts w:ascii="Arial" w:hAnsi="Arial"/>
-          <w:i/>
-          <w:sz w:val="20"/>
-        </w:rPr>
-        <w:t xml:space="preserve"> čiji je status već postavljen</w:t>
-      </w:r>
-    </w:p>
-    <w:p>
-      <w:pPr>
-        <w:pStyle w:val="BodyText"/>
-        <w:ind w:left="720"/>
-      </w:pPr>
-      <w:r>
-        <w:t>Sve</w:t>
-      </w:r>
-      <w:r>
-        <w:t xml:space="preserve"> isto kao u uspešnim tokovima, ali za predviđanje kome je već postavljen status. Sistem obaveštava korisnika da se status može postaviti samo jednom i vraća ga na istu stranicu.</w:t>
-      </w:r>
-    </w:p>
-    <w:p>
-      <w:pPr>
-        <w:pStyle w:val="ListParagraph"/>
         <w:tabs>
           <w:tab w:val="left" w:pos="937"/>
           <w:tab w:val="left" w:pos="938"/>
@@ -2785,6 +2341,8 @@
         <w:spacing w:before="1" w:line="249" w:lineRule="auto"/>
         <w:ind w:right="3505" w:firstLine="0"/>
       </w:pPr>
+      <w:bookmarkStart w:id="7" w:name="_bookmark9"/>
+      <w:bookmarkEnd w:id="7"/>
     </w:p>
     <w:p>
       <w:pPr>
@@ -2812,8 +2370,8 @@
           <w:sz w:val="20"/>
         </w:rPr>
       </w:pPr>
-      <w:bookmarkStart w:id="11" w:name="_bookmark13"/>
-      <w:bookmarkEnd w:id="11"/>
+      <w:bookmarkStart w:id="8" w:name="_bookmark13"/>
+      <w:bookmarkEnd w:id="8"/>
       <w:r>
         <w:rPr>
           <w:rFonts w:ascii="Arial"/>
@@ -2896,8 +2454,8 @@
           <w:sz w:val="20"/>
         </w:rPr>
       </w:pPr>
-      <w:bookmarkStart w:id="12" w:name="_bookmark14"/>
-      <w:bookmarkEnd w:id="12"/>
+      <w:bookmarkStart w:id="9" w:name="_bookmark14"/>
+      <w:bookmarkEnd w:id="9"/>
       <w:r>
         <w:rPr>
           <w:rFonts w:ascii="Arial"/>
@@ -2920,7 +2478,13 @@
         <w:rPr>
           <w:rFonts w:ascii="Arial" w:hAnsi="Arial"/>
         </w:rPr>
-        <w:t xml:space="preserve">Pre popunjavanja ankete korisnik mora biti najavljen na sistem (login scenario uspeš an). </w:t>
+        <w:t>Pre popunjavanja ankete korisnik mora biti najavljen na sistem</w:t>
+      </w:r>
+      <w:r>
+        <w:rPr>
+          <w:rFonts w:ascii="Arial" w:hAnsi="Arial"/>
+        </w:rPr>
+        <w:t>.</w:t>
       </w:r>
     </w:p>
     <w:p>
@@ -2936,7 +2500,19 @@
         <w:rPr>
           <w:rFonts w:ascii="Arial" w:hAnsi="Arial"/>
         </w:rPr>
-        <w:t>Mora da istekne datum evaluacije predviđanja i da je status predviđanja ČEKAJUĆE.</w:t>
+        <w:t>Mora da istekne datum evaluacije predviđanja i da je status predviđanja ČEKAJUĆE</w:t>
+      </w:r>
+      <w:r>
+        <w:rPr>
+          <w:rFonts w:ascii="Arial" w:hAnsi="Arial"/>
+        </w:rPr>
+        <w:t xml:space="preserve"> inače se olovka za izmenu predviđanja neće ni pojavljivati</w:t>
+      </w:r>
+      <w:r>
+        <w:rPr>
+          <w:rFonts w:ascii="Arial" w:hAnsi="Arial"/>
+        </w:rPr>
+        <w:t>.</w:t>
       </w:r>
     </w:p>
     <w:p>
@@ -2957,8 +2533,8 @@
           <w:sz w:val="20"/>
         </w:rPr>
       </w:pPr>
-      <w:bookmarkStart w:id="13" w:name="_bookmark15"/>
-      <w:bookmarkEnd w:id="13"/>
+      <w:bookmarkStart w:id="10" w:name="_bookmark15"/>
+      <w:bookmarkEnd w:id="10"/>
       <w:r>
         <w:rPr>
           <w:rFonts w:ascii="Arial"/>
@@ -3080,15 +2656,15 @@
 </file>
 
 <file path=word/endnotes.xml><?xml version="1.0" encoding="utf-8"?>
-<w:endnotes xmlns:ve="http://schemas.openxmlformats.org/markup-compatibility/2006" xmlns:o="urn:schemas-microsoft-com:office:office" xmlns:r="http://schemas.openxmlformats.org/officeDocument/2006/relationships" xmlns:m="http://schemas.openxmlformats.org/officeDocument/2006/math" xmlns:v="urn:schemas-microsoft-com:vml" xmlns:wp="http://schemas.openxmlformats.org/drawingml/2006/wordprocessingDrawing" xmlns:w10="urn:schemas-microsoft-com:office:word" xmlns:w="http://schemas.openxmlformats.org/wordprocessingml/2006/main" xmlns:wne="http://schemas.microsoft.com/office/word/2006/wordml">
-  <w:endnote w:type="separator" w:id="0">
+<w:endnotes xmlns:wpc="http://schemas.microsoft.com/office/word/2010/wordprocessingCanvas" xmlns:cx="http://schemas.microsoft.com/office/drawing/2014/chartex" xmlns:cx1="http://schemas.microsoft.com/office/drawing/2015/9/8/chartex" xmlns:cx2="http://schemas.microsoft.com/office/drawing/2015/10/21/chartex" xmlns:cx3="http://schemas.microsoft.com/office/drawing/2016/5/9/chartex" xmlns:cx4="http://schemas.microsoft.com/office/drawing/2016/5/10/chartex" xmlns:cx5="http://schemas.microsoft.com/office/drawing/2016/5/11/chartex" xmlns:cx6="http://schemas.microsoft.com/office/drawing/2016/5/12/chartex" xmlns:cx7="http://schemas.microsoft.com/office/drawing/2016/5/13/chartex" xmlns:cx8="http://schemas.microsoft.com/office/drawing/2016/5/14/chartex" xmlns:mc="http://schemas.openxmlformats.org/markup-compatibility/2006" xmlns:aink="http://schemas.microsoft.com/office/drawing/2016/ink" xmlns:am3d="http://schemas.microsoft.com/office/drawing/2017/model3d" xmlns:o="urn:schemas-microsoft-com:office:office" xmlns:r="http://schemas.openxmlformats.org/officeDocument/2006/relationships" xmlns:m="http://schemas.openxmlformats.org/officeDocument/2006/math" xmlns:v="urn:schemas-microsoft-com:vml" xmlns:wp14="http://schemas.microsoft.com/office/word/2010/wordprocessingDrawing" xmlns:wp="http://schemas.openxmlformats.org/drawingml/2006/wordprocessingDrawing" xmlns:w10="urn:schemas-microsoft-com:office:word" xmlns:w="http://schemas.openxmlformats.org/wordprocessingml/2006/main" xmlns:w14="http://schemas.microsoft.com/office/word/2010/wordml" xmlns:w15="http://schemas.microsoft.com/office/word/2012/wordml" xmlns:w16cex="http://schemas.microsoft.com/office/word/2018/wordml/cex" xmlns:w16cid="http://schemas.microsoft.com/office/word/2016/wordml/cid" xmlns:w16="http://schemas.microsoft.com/office/word/2018/wordml" xmlns:w16se="http://schemas.microsoft.com/office/word/2015/wordml/symex" xmlns:wpg="http://schemas.microsoft.com/office/word/2010/wordprocessingGroup" xmlns:wpi="http://schemas.microsoft.com/office/word/2010/wordprocessingInk" xmlns:wne="http://schemas.microsoft.com/office/word/2006/wordml" xmlns:wps="http://schemas.microsoft.com/office/word/2010/wordprocessingShape" mc:Ignorable="w14 w15 w16se w16cid w16 w16cex wp14">
+  <w:endnote w:type="separator" w:id="-1">
     <w:p>
       <w:r>
         <w:separator/>
       </w:r>
     </w:p>
   </w:endnote>
-  <w:endnote w:type="continuationSeparator" w:id="1">
+  <w:endnote w:type="continuationSeparator" w:id="0">
     <w:p>
       <w:r>
         <w:continuationSeparator/>
@@ -3099,15 +2675,15 @@
 </file>
 
 <file path=word/footnotes.xml><?xml version="1.0" encoding="utf-8"?>
-<w:footnotes xmlns:ve="http://schemas.openxmlformats.org/markup-compatibility/2006" xmlns:o="urn:schemas-microsoft-com:office:office" xmlns:r="http://schemas.openxmlformats.org/officeDocument/2006/relationships" xmlns:m="http://schemas.openxmlformats.org/officeDocument/2006/math" xmlns:v="urn:schemas-microsoft-com:vml" xmlns:wp="http://schemas.openxmlformats.org/drawingml/2006/wordprocessingDrawing" xmlns:w10="urn:schemas-microsoft-com:office:word" xmlns:w="http://schemas.openxmlformats.org/wordprocessingml/2006/main" xmlns:wne="http://schemas.microsoft.com/office/word/2006/wordml">
-  <w:footnote w:type="separator" w:id="0">
+<w:footnotes xmlns:wpc="http://schemas.microsoft.com/office/word/2010/wordprocessingCanvas" xmlns:cx="http://schemas.microsoft.com/office/drawing/2014/chartex" xmlns:cx1="http://schemas.microsoft.com/office/drawing/2015/9/8/chartex" xmlns:cx2="http://schemas.microsoft.com/office/drawing/2015/10/21/chartex" xmlns:cx3="http://schemas.microsoft.com/office/drawing/2016/5/9/chartex" xmlns:cx4="http://schemas.microsoft.com/office/drawing/2016/5/10/chartex" xmlns:cx5="http://schemas.microsoft.com/office/drawing/2016/5/11/chartex" xmlns:cx6="http://schemas.microsoft.com/office/drawing/2016/5/12/chartex" xmlns:cx7="http://schemas.microsoft.com/office/drawing/2016/5/13/chartex" xmlns:cx8="http://schemas.microsoft.com/office/drawing/2016/5/14/chartex" xmlns:mc="http://schemas.openxmlformats.org/markup-compatibility/2006" xmlns:aink="http://schemas.microsoft.com/office/drawing/2016/ink" xmlns:am3d="http://schemas.microsoft.com/office/drawing/2017/model3d" xmlns:o="urn:schemas-microsoft-com:office:office" xmlns:r="http://schemas.openxmlformats.org/officeDocument/2006/relationships" xmlns:m="http://schemas.openxmlformats.org/officeDocument/2006/math" xmlns:v="urn:schemas-microsoft-com:vml" xmlns:wp14="http://schemas.microsoft.com/office/word/2010/wordprocessingDrawing" xmlns:wp="http://schemas.openxmlformats.org/drawingml/2006/wordprocessingDrawing" xmlns:w10="urn:schemas-microsoft-com:office:word" xmlns:w="http://schemas.openxmlformats.org/wordprocessingml/2006/main" xmlns:w14="http://schemas.microsoft.com/office/word/2010/wordml" xmlns:w15="http://schemas.microsoft.com/office/word/2012/wordml" xmlns:w16cex="http://schemas.microsoft.com/office/word/2018/wordml/cex" xmlns:w16cid="http://schemas.microsoft.com/office/word/2016/wordml/cid" xmlns:w16="http://schemas.microsoft.com/office/word/2018/wordml" xmlns:w16se="http://schemas.microsoft.com/office/word/2015/wordml/symex" xmlns:wpg="http://schemas.microsoft.com/office/word/2010/wordprocessingGroup" xmlns:wpi="http://schemas.microsoft.com/office/word/2010/wordprocessingInk" xmlns:wne="http://schemas.microsoft.com/office/word/2006/wordml" xmlns:wps="http://schemas.microsoft.com/office/word/2010/wordprocessingShape" mc:Ignorable="w14 w15 w16se w16cid w16 w16cex wp14">
+  <w:footnote w:type="separator" w:id="-1">
     <w:p>
       <w:r>
         <w:separator/>
       </w:r>
     </w:p>
   </w:footnote>
-  <w:footnote w:type="continuationSeparator" w:id="1">
+  <w:footnote w:type="continuationSeparator" w:id="0">
     <w:p>
       <w:r>
         <w:continuationSeparator/>
@@ -3118,19 +2694,19 @@
 </file>
 
 <file path=word/header1.xml><?xml version="1.0" encoding="utf-8"?>
-<w:hdr xmlns:ve="http://schemas.openxmlformats.org/markup-compatibility/2006" xmlns:o="urn:schemas-microsoft-com:office:office" xmlns:r="http://schemas.openxmlformats.org/officeDocument/2006/relationships" xmlns:m="http://schemas.openxmlformats.org/officeDocument/2006/math" xmlns:v="urn:schemas-microsoft-com:vml" xmlns:wp="http://schemas.openxmlformats.org/drawingml/2006/wordprocessingDrawing" xmlns:w10="urn:schemas-microsoft-com:office:word" xmlns:w="http://schemas.openxmlformats.org/wordprocessingml/2006/main" xmlns:wne="http://schemas.microsoft.com/office/word/2006/wordml">
+<w:hdr xmlns:wpc="http://schemas.microsoft.com/office/word/2010/wordprocessingCanvas" xmlns:cx="http://schemas.microsoft.com/office/drawing/2014/chartex" xmlns:cx1="http://schemas.microsoft.com/office/drawing/2015/9/8/chartex" xmlns:cx2="http://schemas.microsoft.com/office/drawing/2015/10/21/chartex" xmlns:cx3="http://schemas.microsoft.com/office/drawing/2016/5/9/chartex" xmlns:cx4="http://schemas.microsoft.com/office/drawing/2016/5/10/chartex" xmlns:cx5="http://schemas.microsoft.com/office/drawing/2016/5/11/chartex" xmlns:cx6="http://schemas.microsoft.com/office/drawing/2016/5/12/chartex" xmlns:cx7="http://schemas.microsoft.com/office/drawing/2016/5/13/chartex" xmlns:cx8="http://schemas.microsoft.com/office/drawing/2016/5/14/chartex" xmlns:mc="http://schemas.openxmlformats.org/markup-compatibility/2006" xmlns:aink="http://schemas.microsoft.com/office/drawing/2016/ink" xmlns:am3d="http://schemas.microsoft.com/office/drawing/2017/model3d" xmlns:o="urn:schemas-microsoft-com:office:office" xmlns:r="http://schemas.openxmlformats.org/officeDocument/2006/relationships" xmlns:m="http://schemas.openxmlformats.org/officeDocument/2006/math" xmlns:v="urn:schemas-microsoft-com:vml" xmlns:wp14="http://schemas.microsoft.com/office/word/2010/wordprocessingDrawing" xmlns:wp="http://schemas.openxmlformats.org/drawingml/2006/wordprocessingDrawing" xmlns:w10="urn:schemas-microsoft-com:office:word" xmlns:w="http://schemas.openxmlformats.org/wordprocessingml/2006/main" xmlns:w14="http://schemas.microsoft.com/office/word/2010/wordml" xmlns:w15="http://schemas.microsoft.com/office/word/2012/wordml" xmlns:w16cex="http://schemas.microsoft.com/office/word/2018/wordml/cex" xmlns:w16cid="http://schemas.microsoft.com/office/word/2016/wordml/cid" xmlns:w16="http://schemas.microsoft.com/office/word/2018/wordml" xmlns:w16se="http://schemas.microsoft.com/office/word/2015/wordml/symex" xmlns:wpg="http://schemas.microsoft.com/office/word/2010/wordprocessingGroup" xmlns:wpi="http://schemas.microsoft.com/office/word/2010/wordprocessingInk" xmlns:wne="http://schemas.microsoft.com/office/word/2006/wordml" xmlns:wps="http://schemas.microsoft.com/office/word/2010/wordprocessingShape" mc:Ignorable="w14 w15 w16se w16cid w16 w16cex wp14">
   <w:p>
     <w:pPr>
       <w:pStyle w:val="BodyText"/>
       <w:spacing w:line="14" w:lineRule="auto"/>
     </w:pPr>
     <w:r>
-      <w:pict>
+      <w:pict w14:anchorId="49B83444">
         <v:shapetype id="_x0000_t202" coordsize="21600,21600" o:spt="202" path="m,l,21600r21600,l21600,xe">
           <v:stroke joinstyle="miter"/>
           <v:path gradientshapeok="t" o:connecttype="rect"/>
         </v:shapetype>
-        <v:shape id="_x0000_s1025" type="#_x0000_t202" style="position:absolute;margin-left:88.9pt;margin-top:35.7pt;width:499.2pt;height:13.3pt;z-index:-251658752;mso-position-horizontal-relative:page;mso-position-vertical-relative:page" filled="f" stroked="f">
+        <v:shape id="_x0000_s2049" type="#_x0000_t202" style="position:absolute;margin-left:88.9pt;margin-top:35.7pt;width:499.2pt;height:13.3pt;z-index:-251658752;mso-position-horizontal-relative:page;mso-position-vertical-relative:page" filled="f" stroked="f">
           <v:textbox inset="0,0,0,0">
             <w:txbxContent>
               <w:p>
@@ -3194,8 +2770,8 @@
 </file>
 
 <file path=word/numbering.xml><?xml version="1.0" encoding="utf-8"?>
-<w:numbering xmlns:ve="http://schemas.openxmlformats.org/markup-compatibility/2006" xmlns:o="urn:schemas-microsoft-com:office:office" xmlns:r="http://schemas.openxmlformats.org/officeDocument/2006/relationships" xmlns:m="http://schemas.openxmlformats.org/officeDocument/2006/math" xmlns:v="urn:schemas-microsoft-com:vml" xmlns:wp="http://schemas.openxmlformats.org/drawingml/2006/wordprocessingDrawing" xmlns:w10="urn:schemas-microsoft-com:office:word" xmlns:w="http://schemas.openxmlformats.org/wordprocessingml/2006/main" xmlns:wne="http://schemas.microsoft.com/office/word/2006/wordml">
-  <w:abstractNum w:abstractNumId="0">
+<w:numbering xmlns:wpc="http://schemas.microsoft.com/office/word/2010/wordprocessingCanvas" xmlns:cx="http://schemas.microsoft.com/office/drawing/2014/chartex" xmlns:cx1="http://schemas.microsoft.com/office/drawing/2015/9/8/chartex" xmlns:cx2="http://schemas.microsoft.com/office/drawing/2015/10/21/chartex" xmlns:cx3="http://schemas.microsoft.com/office/drawing/2016/5/9/chartex" xmlns:cx4="http://schemas.microsoft.com/office/drawing/2016/5/10/chartex" xmlns:cx5="http://schemas.microsoft.com/office/drawing/2016/5/11/chartex" xmlns:cx6="http://schemas.microsoft.com/office/drawing/2016/5/12/chartex" xmlns:cx7="http://schemas.microsoft.com/office/drawing/2016/5/13/chartex" xmlns:cx8="http://schemas.microsoft.com/office/drawing/2016/5/14/chartex" xmlns:mc="http://schemas.openxmlformats.org/markup-compatibility/2006" xmlns:aink="http://schemas.microsoft.com/office/drawing/2016/ink" xmlns:am3d="http://schemas.microsoft.com/office/drawing/2017/model3d" xmlns:o="urn:schemas-microsoft-com:office:office" xmlns:r="http://schemas.openxmlformats.org/officeDocument/2006/relationships" xmlns:m="http://schemas.openxmlformats.org/officeDocument/2006/math" xmlns:v="urn:schemas-microsoft-com:vml" xmlns:wp14="http://schemas.microsoft.com/office/word/2010/wordprocessingDrawing" xmlns:wp="http://schemas.openxmlformats.org/drawingml/2006/wordprocessingDrawing" xmlns:w10="urn:schemas-microsoft-com:office:word" xmlns:w="http://schemas.openxmlformats.org/wordprocessingml/2006/main" xmlns:w14="http://schemas.microsoft.com/office/word/2010/wordml" xmlns:w15="http://schemas.microsoft.com/office/word/2012/wordml" xmlns:w16cex="http://schemas.microsoft.com/office/word/2018/wordml/cex" xmlns:w16cid="http://schemas.microsoft.com/office/word/2016/wordml/cid" xmlns:w16="http://schemas.microsoft.com/office/word/2018/wordml" xmlns:w16se="http://schemas.microsoft.com/office/word/2015/wordml/symex" xmlns:wpg="http://schemas.microsoft.com/office/word/2010/wordprocessingGroup" xmlns:wpi="http://schemas.microsoft.com/office/word/2010/wordprocessingInk" xmlns:wne="http://schemas.microsoft.com/office/word/2006/wordml" xmlns:wps="http://schemas.microsoft.com/office/word/2010/wordprocessingShape" mc:Ignorable="w14 w15 w16se w16cid w16 w16cex wp14">
+  <w:abstractNum w:abstractNumId="0" w15:restartNumberingAfterBreak="0">
     <w:nsid w:val="127B3DEA"/>
     <w:multiLevelType w:val="hybridMultilevel"/>
     <w:tmpl w:val="F01614C6"/>
@@ -3313,7 +2889,7 @@
       </w:rPr>
     </w:lvl>
   </w:abstractNum>
-  <w:abstractNum w:abstractNumId="1">
+  <w:abstractNum w:abstractNumId="1" w15:restartNumberingAfterBreak="0">
     <w:nsid w:val="1A91613E"/>
     <w:multiLevelType w:val="hybridMultilevel"/>
     <w:tmpl w:val="26086A34"/>
@@ -3431,7 +3007,7 @@
       </w:rPr>
     </w:lvl>
   </w:abstractNum>
-  <w:abstractNum w:abstractNumId="2">
+  <w:abstractNum w:abstractNumId="2" w15:restartNumberingAfterBreak="0">
     <w:nsid w:val="1B997199"/>
     <w:multiLevelType w:val="hybridMultilevel"/>
     <w:tmpl w:val="CC789B08"/>
@@ -3548,7 +3124,7 @@
       </w:rPr>
     </w:lvl>
   </w:abstractNum>
-  <w:abstractNum w:abstractNumId="3">
+  <w:abstractNum w:abstractNumId="3" w15:restartNumberingAfterBreak="0">
     <w:nsid w:val="202277EA"/>
     <w:multiLevelType w:val="hybridMultilevel"/>
     <w:tmpl w:val="BDDADCF2"/>
@@ -3663,7 +3239,7 @@
       </w:rPr>
     </w:lvl>
   </w:abstractNum>
-  <w:abstractNum w:abstractNumId="4">
+  <w:abstractNum w:abstractNumId="4" w15:restartNumberingAfterBreak="0">
     <w:nsid w:val="26066F45"/>
     <w:multiLevelType w:val="hybridMultilevel"/>
     <w:tmpl w:val="0EE6E190"/>
@@ -3779,7 +3355,7 @@
       </w:rPr>
     </w:lvl>
   </w:abstractNum>
-  <w:abstractNum w:abstractNumId="5">
+  <w:abstractNum w:abstractNumId="5" w15:restartNumberingAfterBreak="0">
     <w:nsid w:val="2C9A5487"/>
     <w:multiLevelType w:val="hybridMultilevel"/>
     <w:tmpl w:val="24A40B46"/>
@@ -3895,7 +3471,7 @@
       </w:rPr>
     </w:lvl>
   </w:abstractNum>
-  <w:abstractNum w:abstractNumId="6">
+  <w:abstractNum w:abstractNumId="6" w15:restartNumberingAfterBreak="0">
     <w:nsid w:val="387B72E8"/>
     <w:multiLevelType w:val="hybridMultilevel"/>
     <w:tmpl w:val="0DDE7FC4"/>
@@ -4013,7 +3589,7 @@
       </w:rPr>
     </w:lvl>
   </w:abstractNum>
-  <w:abstractNum w:abstractNumId="7">
+  <w:abstractNum w:abstractNumId="7" w15:restartNumberingAfterBreak="0">
     <w:nsid w:val="57452A0E"/>
     <w:multiLevelType w:val="hybridMultilevel"/>
     <w:tmpl w:val="1286DAD8"/>
@@ -4131,7 +3707,7 @@
       </w:rPr>
     </w:lvl>
   </w:abstractNum>
-  <w:abstractNum w:abstractNumId="8">
+  <w:abstractNum w:abstractNumId="8" w15:restartNumberingAfterBreak="0">
     <w:nsid w:val="6A700866"/>
     <w:multiLevelType w:val="hybridMultilevel"/>
     <w:tmpl w:val="AB7AD74C"/>
@@ -4278,7 +3854,7 @@
 </file>
 
 <file path=word/styles.xml><?xml version="1.0" encoding="utf-8"?>
-<w:styles xmlns:r="http://schemas.openxmlformats.org/officeDocument/2006/relationships" xmlns:w="http://schemas.openxmlformats.org/wordprocessingml/2006/main">
+<w:styles xmlns:mc="http://schemas.openxmlformats.org/markup-compatibility/2006" xmlns:r="http://schemas.openxmlformats.org/officeDocument/2006/relationships" xmlns:w="http://schemas.openxmlformats.org/wordprocessingml/2006/main" xmlns:w14="http://schemas.microsoft.com/office/word/2010/wordml" xmlns:w15="http://schemas.microsoft.com/office/word/2012/wordml" xmlns:w16cex="http://schemas.microsoft.com/office/word/2018/wordml/cex" xmlns:w16cid="http://schemas.microsoft.com/office/word/2016/wordml/cid" xmlns:w16="http://schemas.microsoft.com/office/word/2018/wordml" xmlns:w16se="http://schemas.microsoft.com/office/word/2015/wordml/symex" mc:Ignorable="w14 w15 w16se w16cid w16 w16cex">
   <w:docDefaults>
     <w:rPrDefault>
       <w:rPr>
@@ -4296,145 +3872,383 @@
       </w:pPr>
     </w:pPrDefault>
   </w:docDefaults>
-  <w:latentStyles w:defLockedState="0" w:defUIPriority="99" w:defSemiHidden="1" w:defUnhideWhenUsed="1" w:defQFormat="0" w:count="267">
-    <w:lsdException w:name="Normal" w:semiHidden="0" w:uiPriority="0" w:unhideWhenUsed="0" w:qFormat="1"/>
-    <w:lsdException w:name="heading 1" w:semiHidden="0" w:uiPriority="9" w:unhideWhenUsed="0" w:qFormat="1"/>
-    <w:lsdException w:name="heading 2" w:uiPriority="9" w:qFormat="1"/>
-    <w:lsdException w:name="heading 3" w:uiPriority="9" w:qFormat="1"/>
-    <w:lsdException w:name="heading 4" w:uiPriority="9" w:qFormat="1"/>
-    <w:lsdException w:name="heading 5" w:uiPriority="9" w:qFormat="1"/>
-    <w:lsdException w:name="heading 6" w:uiPriority="9" w:qFormat="1"/>
-    <w:lsdException w:name="heading 7" w:uiPriority="9" w:qFormat="1"/>
-    <w:lsdException w:name="heading 8" w:uiPriority="9" w:qFormat="1"/>
-    <w:lsdException w:name="heading 9" w:uiPriority="9" w:qFormat="1"/>
-    <w:lsdException w:name="toc 1" w:uiPriority="39" w:qFormat="1"/>
-    <w:lsdException w:name="toc 2" w:uiPriority="39" w:qFormat="1"/>
-    <w:lsdException w:name="toc 3" w:uiPriority="39"/>
-    <w:lsdException w:name="toc 4" w:uiPriority="39"/>
-    <w:lsdException w:name="toc 5" w:uiPriority="39"/>
-    <w:lsdException w:name="toc 6" w:uiPriority="39"/>
-    <w:lsdException w:name="toc 7" w:uiPriority="39"/>
-    <w:lsdException w:name="toc 8" w:uiPriority="39"/>
-    <w:lsdException w:name="toc 9" w:uiPriority="39"/>
-    <w:lsdException w:name="caption" w:uiPriority="35" w:qFormat="1"/>
-    <w:lsdException w:name="Title" w:semiHidden="0" w:uiPriority="10" w:unhideWhenUsed="0" w:qFormat="1"/>
-    <w:lsdException w:name="Default Paragraph Font" w:uiPriority="1"/>
-    <w:lsdException w:name="Body Text" w:uiPriority="1" w:qFormat="1"/>
-    <w:lsdException w:name="Subtitle" w:semiHidden="0" w:uiPriority="11" w:unhideWhenUsed="0" w:qFormat="1"/>
-    <w:lsdException w:name="Strong" w:semiHidden="0" w:uiPriority="22" w:unhideWhenUsed="0" w:qFormat="1"/>
-    <w:lsdException w:name="Emphasis" w:semiHidden="0" w:uiPriority="20" w:unhideWhenUsed="0" w:qFormat="1"/>
-    <w:lsdException w:name="Table Grid" w:semiHidden="0" w:uiPriority="59" w:unhideWhenUsed="0"/>
-    <w:lsdException w:name="Placeholder Text" w:unhideWhenUsed="0"/>
-    <w:lsdException w:name="No Spacing" w:semiHidden="0" w:uiPriority="1" w:unhideWhenUsed="0" w:qFormat="1"/>
-    <w:lsdException w:name="Light Shading" w:semiHidden="0" w:uiPriority="60" w:unhideWhenUsed="0"/>
-    <w:lsdException w:name="Light List" w:semiHidden="0" w:uiPriority="61" w:unhideWhenUsed="0"/>
-    <w:lsdException w:name="Light Grid" w:semiHidden="0" w:uiPriority="62" w:unhideWhenUsed="0"/>
-    <w:lsdException w:name="Medium Shading 1" w:semiHidden="0" w:uiPriority="63" w:unhideWhenUsed="0"/>
-    <w:lsdException w:name="Medium Shading 2" w:semiHidden="0" w:uiPriority="64" w:unhideWhenUsed="0"/>
-    <w:lsdException w:name="Medium List 1" w:semiHidden="0" w:uiPriority="65" w:unhideWhenUsed="0"/>
-    <w:lsdException w:name="Medium List 2" w:semiHidden="0" w:uiPriority="66" w:unhideWhenUsed="0"/>
-    <w:lsdException w:name="Medium Grid 1" w:semiHidden="0" w:uiPriority="67" w:unhideWhenUsed="0"/>
-    <w:lsdException w:name="Medium Grid 2" w:semiHidden="0" w:uiPriority="68" w:unhideWhenUsed="0"/>
-    <w:lsdException w:name="Medium Grid 3" w:semiHidden="0" w:uiPriority="69" w:unhideWhenUsed="0"/>
-    <w:lsdException w:name="Dark List" w:semiHidden="0" w:uiPriority="70" w:unhideWhenUsed="0"/>
-    <w:lsdException w:name="Colorful Shading" w:semiHidden="0" w:uiPriority="71" w:unhideWhenUsed="0"/>
-    <w:lsdException w:name="Colorful List" w:semiHidden="0" w:uiPriority="72" w:unhideWhenUsed="0"/>
-    <w:lsdException w:name="Colorful Grid" w:semiHidden="0" w:uiPriority="73" w:unhideWhenUsed="0"/>
-    <w:lsdException w:name="Light Shading Accent 1" w:semiHidden="0" w:uiPriority="60" w:unhideWhenUsed="0"/>
-    <w:lsdException w:name="Light List Accent 1" w:semiHidden="0" w:uiPriority="61" w:unhideWhenUsed="0"/>
-    <w:lsdException w:name="Light Grid Accent 1" w:semiHidden="0" w:uiPriority="62" w:unhideWhenUsed="0"/>
-    <w:lsdException w:name="Medium Shading 1 Accent 1" w:semiHidden="0" w:uiPriority="63" w:unhideWhenUsed="0"/>
-    <w:lsdException w:name="Medium Shading 2 Accent 1" w:semiHidden="0" w:uiPriority="64" w:unhideWhenUsed="0"/>
-    <w:lsdException w:name="Medium List 1 Accent 1" w:semiHidden="0" w:uiPriority="65" w:unhideWhenUsed="0"/>
-    <w:lsdException w:name="Revision" w:unhideWhenUsed="0"/>
-    <w:lsdException w:name="List Paragraph" w:semiHidden="0" w:uiPriority="34" w:unhideWhenUsed="0" w:qFormat="1"/>
-    <w:lsdException w:name="Quote" w:semiHidden="0" w:uiPriority="29" w:unhideWhenUsed="0" w:qFormat="1"/>
-    <w:lsdException w:name="Intense Quote" w:semiHidden="0" w:uiPriority="30" w:unhideWhenUsed="0" w:qFormat="1"/>
-    <w:lsdException w:name="Medium List 2 Accent 1" w:semiHidden="0" w:uiPriority="66" w:unhideWhenUsed="0"/>
-    <w:lsdException w:name="Medium Grid 1 Accent 1" w:semiHidden="0" w:uiPriority="67" w:unhideWhenUsed="0"/>
-    <w:lsdException w:name="Medium Grid 2 Accent 1" w:semiHidden="0" w:uiPriority="68" w:unhideWhenUsed="0"/>
-    <w:lsdException w:name="Medium Grid 3 Accent 1" w:semiHidden="0" w:uiPriority="69" w:unhideWhenUsed="0"/>
-    <w:lsdException w:name="Dark List Accent 1" w:semiHidden="0" w:uiPriority="70" w:unhideWhenUsed="0"/>
-    <w:lsdException w:name="Colorful Shading Accent 1" w:semiHidden="0" w:uiPriority="71" w:unhideWhenUsed="0"/>
-    <w:lsdException w:name="Colorful List Accent 1" w:semiHidden="0" w:uiPriority="72" w:unhideWhenUsed="0"/>
-    <w:lsdException w:name="Colorful Grid Accent 1" w:semiHidden="0" w:uiPriority="73" w:unhideWhenUsed="0"/>
-    <w:lsdException w:name="Light Shading Accent 2" w:semiHidden="0" w:uiPriority="60" w:unhideWhenUsed="0"/>
-    <w:lsdException w:name="Light List Accent 2" w:semiHidden="0" w:uiPriority="61" w:unhideWhenUsed="0"/>
-    <w:lsdException w:name="Light Grid Accent 2" w:semiHidden="0" w:uiPriority="62" w:unhideWhenUsed="0"/>
-    <w:lsdException w:name="Medium Shading 1 Accent 2" w:semiHidden="0" w:uiPriority="63" w:unhideWhenUsed="0"/>
-    <w:lsdException w:name="Medium Shading 2 Accent 2" w:semiHidden="0" w:uiPriority="64" w:unhideWhenUsed="0"/>
-    <w:lsdException w:name="Medium List 1 Accent 2" w:semiHidden="0" w:uiPriority="65" w:unhideWhenUsed="0"/>
-    <w:lsdException w:name="Medium List 2 Accent 2" w:semiHidden="0" w:uiPriority="66" w:unhideWhenUsed="0"/>
-    <w:lsdException w:name="Medium Grid 1 Accent 2" w:semiHidden="0" w:uiPriority="67" w:unhideWhenUsed="0"/>
-    <w:lsdException w:name="Medium Grid 2 Accent 2" w:semiHidden="0" w:uiPriority="68" w:unhideWhenUsed="0"/>
-    <w:lsdException w:name="Medium Grid 3 Accent 2" w:semiHidden="0" w:uiPriority="69" w:unhideWhenUsed="0"/>
-    <w:lsdException w:name="Dark List Accent 2" w:semiHidden="0" w:uiPriority="70" w:unhideWhenUsed="0"/>
-    <w:lsdException w:name="Colorful Shading Accent 2" w:semiHidden="0" w:uiPriority="71" w:unhideWhenUsed="0"/>
-    <w:lsdException w:name="Colorful List Accent 2" w:semiHidden="0" w:uiPriority="72" w:unhideWhenUsed="0"/>
-    <w:lsdException w:name="Colorful Grid Accent 2" w:semiHidden="0" w:uiPriority="73" w:unhideWhenUsed="0"/>
-    <w:lsdException w:name="Light Shading Accent 3" w:semiHidden="0" w:uiPriority="60" w:unhideWhenUsed="0"/>
-    <w:lsdException w:name="Light List Accent 3" w:semiHidden="0" w:uiPriority="61" w:unhideWhenUsed="0"/>
-    <w:lsdException w:name="Light Grid Accent 3" w:semiHidden="0" w:uiPriority="62" w:unhideWhenUsed="0"/>
-    <w:lsdException w:name="Medium Shading 1 Accent 3" w:semiHidden="0" w:uiPriority="63" w:unhideWhenUsed="0"/>
-    <w:lsdException w:name="Medium Shading 2 Accent 3" w:semiHidden="0" w:uiPriority="64" w:unhideWhenUsed="0"/>
-    <w:lsdException w:name="Medium List 1 Accent 3" w:semiHidden="0" w:uiPriority="65" w:unhideWhenUsed="0"/>
-    <w:lsdException w:name="Medium List 2 Accent 3" w:semiHidden="0" w:uiPriority="66" w:unhideWhenUsed="0"/>
-    <w:lsdException w:name="Medium Grid 1 Accent 3" w:semiHidden="0" w:uiPriority="67" w:unhideWhenUsed="0"/>
-    <w:lsdException w:name="Medium Grid 2 Accent 3" w:semiHidden="0" w:uiPriority="68" w:unhideWhenUsed="0"/>
-    <w:lsdException w:name="Medium Grid 3 Accent 3" w:semiHidden="0" w:uiPriority="69" w:unhideWhenUsed="0"/>
-    <w:lsdException w:name="Dark List Accent 3" w:semiHidden="0" w:uiPriority="70" w:unhideWhenUsed="0"/>
-    <w:lsdException w:name="Colorful Shading Accent 3" w:semiHidden="0" w:uiPriority="71" w:unhideWhenUsed="0"/>
-    <w:lsdException w:name="Colorful List Accent 3" w:semiHidden="0" w:uiPriority="72" w:unhideWhenUsed="0"/>
-    <w:lsdException w:name="Colorful Grid Accent 3" w:semiHidden="0" w:uiPriority="73" w:unhideWhenUsed="0"/>
-    <w:lsdException w:name="Light Shading Accent 4" w:semiHidden="0" w:uiPriority="60" w:unhideWhenUsed="0"/>
-    <w:lsdException w:name="Light List Accent 4" w:semiHidden="0" w:uiPriority="61" w:unhideWhenUsed="0"/>
-    <w:lsdException w:name="Light Grid Accent 4" w:semiHidden="0" w:uiPriority="62" w:unhideWhenUsed="0"/>
-    <w:lsdException w:name="Medium Shading 1 Accent 4" w:semiHidden="0" w:uiPriority="63" w:unhideWhenUsed="0"/>
-    <w:lsdException w:name="Medium Shading 2 Accent 4" w:semiHidden="0" w:uiPriority="64" w:unhideWhenUsed="0"/>
-    <w:lsdException w:name="Medium List 1 Accent 4" w:semiHidden="0" w:uiPriority="65" w:unhideWhenUsed="0"/>
-    <w:lsdException w:name="Medium List 2 Accent 4" w:semiHidden="0" w:uiPriority="66" w:unhideWhenUsed="0"/>
-    <w:lsdException w:name="Medium Grid 1 Accent 4" w:semiHidden="0" w:uiPriority="67" w:unhideWhenUsed="0"/>
-    <w:lsdException w:name="Medium Grid 2 Accent 4" w:semiHidden="0" w:uiPriority="68" w:unhideWhenUsed="0"/>
-    <w:lsdException w:name="Medium Grid 3 Accent 4" w:semiHidden="0" w:uiPriority="69" w:unhideWhenUsed="0"/>
-    <w:lsdException w:name="Dark List Accent 4" w:semiHidden="0" w:uiPriority="70" w:unhideWhenUsed="0"/>
-    <w:lsdException w:name="Colorful Shading Accent 4" w:semiHidden="0" w:uiPriority="71" w:unhideWhenUsed="0"/>
-    <w:lsdException w:name="Colorful List Accent 4" w:semiHidden="0" w:uiPriority="72" w:unhideWhenUsed="0"/>
-    <w:lsdException w:name="Colorful Grid Accent 4" w:semiHidden="0" w:uiPriority="73" w:unhideWhenUsed="0"/>
-    <w:lsdException w:name="Light Shading Accent 5" w:semiHidden="0" w:uiPriority="60" w:unhideWhenUsed="0"/>
-    <w:lsdException w:name="Light List Accent 5" w:semiHidden="0" w:uiPriority="61" w:unhideWhenUsed="0"/>
-    <w:lsdException w:name="Light Grid Accent 5" w:semiHidden="0" w:uiPriority="62" w:unhideWhenUsed="0"/>
-    <w:lsdException w:name="Medium Shading 1 Accent 5" w:semiHidden="0" w:uiPriority="63" w:unhideWhenUsed="0"/>
-    <w:lsdException w:name="Medium Shading 2 Accent 5" w:semiHidden="0" w:uiPriority="64" w:unhideWhenUsed="0"/>
-    <w:lsdException w:name="Medium List 1 Accent 5" w:semiHidden="0" w:uiPriority="65" w:unhideWhenUsed="0"/>
-    <w:lsdException w:name="Medium List 2 Accent 5" w:semiHidden="0" w:uiPriority="66" w:unhideWhenUsed="0"/>
-    <w:lsdException w:name="Medium Grid 1 Accent 5" w:semiHidden="0" w:uiPriority="67" w:unhideWhenUsed="0"/>
-    <w:lsdException w:name="Medium Grid 2 Accent 5" w:semiHidden="0" w:uiPriority="68" w:unhideWhenUsed="0"/>
-    <w:lsdException w:name="Medium Grid 3 Accent 5" w:semiHidden="0" w:uiPriority="69" w:unhideWhenUsed="0"/>
-    <w:lsdException w:name="Dark List Accent 5" w:semiHidden="0" w:uiPriority="70" w:unhideWhenUsed="0"/>
-    <w:lsdException w:name="Colorful Shading Accent 5" w:semiHidden="0" w:uiPriority="71" w:unhideWhenUsed="0"/>
-    <w:lsdException w:name="Colorful List Accent 5" w:semiHidden="0" w:uiPriority="72" w:unhideWhenUsed="0"/>
-    <w:lsdException w:name="Colorful Grid Accent 5" w:semiHidden="0" w:uiPriority="73" w:unhideWhenUsed="0"/>
-    <w:lsdException w:name="Light Shading Accent 6" w:semiHidden="0" w:uiPriority="60" w:unhideWhenUsed="0"/>
-    <w:lsdException w:name="Light List Accent 6" w:semiHidden="0" w:uiPriority="61" w:unhideWhenUsed="0"/>
-    <w:lsdException w:name="Light Grid Accent 6" w:semiHidden="0" w:uiPriority="62" w:unhideWhenUsed="0"/>
-    <w:lsdException w:name="Medium Shading 1 Accent 6" w:semiHidden="0" w:uiPriority="63" w:unhideWhenUsed="0"/>
-    <w:lsdException w:name="Medium Shading 2 Accent 6" w:semiHidden="0" w:uiPriority="64" w:unhideWhenUsed="0"/>
-    <w:lsdException w:name="Medium List 1 Accent 6" w:semiHidden="0" w:uiPriority="65" w:unhideWhenUsed="0"/>
-    <w:lsdException w:name="Medium List 2 Accent 6" w:semiHidden="0" w:uiPriority="66" w:unhideWhenUsed="0"/>
-    <w:lsdException w:name="Medium Grid 1 Accent 6" w:semiHidden="0" w:uiPriority="67" w:unhideWhenUsed="0"/>
-    <w:lsdException w:name="Medium Grid 2 Accent 6" w:semiHidden="0" w:uiPriority="68" w:unhideWhenUsed="0"/>
-    <w:lsdException w:name="Medium Grid 3 Accent 6" w:semiHidden="0" w:uiPriority="69" w:unhideWhenUsed="0"/>
-    <w:lsdException w:name="Dark List Accent 6" w:semiHidden="0" w:uiPriority="70" w:unhideWhenUsed="0"/>
-    <w:lsdException w:name="Colorful Shading Accent 6" w:semiHidden="0" w:uiPriority="71" w:unhideWhenUsed="0"/>
-    <w:lsdException w:name="Colorful List Accent 6" w:semiHidden="0" w:uiPriority="72" w:unhideWhenUsed="0"/>
-    <w:lsdException w:name="Colorful Grid Accent 6" w:semiHidden="0" w:uiPriority="73" w:unhideWhenUsed="0"/>
-    <w:lsdException w:name="Subtle Emphasis" w:semiHidden="0" w:uiPriority="19" w:unhideWhenUsed="0" w:qFormat="1"/>
-    <w:lsdException w:name="Intense Emphasis" w:semiHidden="0" w:uiPriority="21" w:unhideWhenUsed="0" w:qFormat="1"/>
-    <w:lsdException w:name="Subtle Reference" w:semiHidden="0" w:uiPriority="31" w:unhideWhenUsed="0" w:qFormat="1"/>
-    <w:lsdException w:name="Intense Reference" w:semiHidden="0" w:uiPriority="32" w:unhideWhenUsed="0" w:qFormat="1"/>
-    <w:lsdException w:name="Book Title" w:semiHidden="0" w:uiPriority="33" w:unhideWhenUsed="0" w:qFormat="1"/>
-    <w:lsdException w:name="Bibliography" w:uiPriority="37"/>
-    <w:lsdException w:name="TOC Heading" w:uiPriority="39" w:qFormat="1"/>
+  <w:latentStyles w:defLockedState="0" w:defUIPriority="99" w:defSemiHidden="0" w:defUnhideWhenUsed="0" w:defQFormat="0" w:count="376">
+    <w:lsdException w:name="Normal" w:uiPriority="0" w:qFormat="1"/>
+    <w:lsdException w:name="heading 1" w:uiPriority="9" w:qFormat="1"/>
+    <w:lsdException w:name="heading 2" w:semiHidden="1" w:uiPriority="9" w:unhideWhenUsed="1" w:qFormat="1"/>
+    <w:lsdException w:name="heading 3" w:semiHidden="1" w:uiPriority="9" w:unhideWhenUsed="1" w:qFormat="1"/>
+    <w:lsdException w:name="heading 4" w:semiHidden="1" w:uiPriority="9" w:unhideWhenUsed="1" w:qFormat="1"/>
+    <w:lsdException w:name="heading 5" w:semiHidden="1" w:uiPriority="9" w:unhideWhenUsed="1" w:qFormat="1"/>
+    <w:lsdException w:name="heading 6" w:semiHidden="1" w:uiPriority="9" w:unhideWhenUsed="1" w:qFormat="1"/>
+    <w:lsdException w:name="heading 7" w:semiHidden="1" w:uiPriority="9" w:unhideWhenUsed="1" w:qFormat="1"/>
+    <w:lsdException w:name="heading 8" w:semiHidden="1" w:uiPriority="9" w:unhideWhenUsed="1" w:qFormat="1"/>
+    <w:lsdException w:name="heading 9" w:semiHidden="1" w:uiPriority="9" w:unhideWhenUsed="1" w:qFormat="1"/>
+    <w:lsdException w:name="index 1" w:semiHidden="1" w:unhideWhenUsed="1"/>
+    <w:lsdException w:name="index 2" w:semiHidden="1" w:unhideWhenUsed="1"/>
+    <w:lsdException w:name="index 3" w:semiHidden="1" w:unhideWhenUsed="1"/>
+    <w:lsdException w:name="index 4" w:semiHidden="1" w:unhideWhenUsed="1"/>
+    <w:lsdException w:name="index 5" w:semiHidden="1" w:unhideWhenUsed="1"/>
+    <w:lsdException w:name="index 6" w:semiHidden="1" w:unhideWhenUsed="1"/>
+    <w:lsdException w:name="index 7" w:semiHidden="1" w:unhideWhenUsed="1"/>
+    <w:lsdException w:name="index 8" w:semiHidden="1" w:unhideWhenUsed="1"/>
+    <w:lsdException w:name="index 9" w:semiHidden="1" w:unhideWhenUsed="1"/>
+    <w:lsdException w:name="toc 1" w:semiHidden="1" w:uiPriority="39" w:unhideWhenUsed="1" w:qFormat="1"/>
+    <w:lsdException w:name="toc 2" w:semiHidden="1" w:uiPriority="39" w:unhideWhenUsed="1" w:qFormat="1"/>
+    <w:lsdException w:name="toc 3" w:semiHidden="1" w:uiPriority="39" w:unhideWhenUsed="1"/>
+    <w:lsdException w:name="toc 4" w:semiHidden="1" w:uiPriority="39" w:unhideWhenUsed="1"/>
+    <w:lsdException w:name="toc 5" w:semiHidden="1" w:uiPriority="39" w:unhideWhenUsed="1"/>
+    <w:lsdException w:name="toc 6" w:semiHidden="1" w:uiPriority="39" w:unhideWhenUsed="1"/>
+    <w:lsdException w:name="toc 7" w:semiHidden="1" w:uiPriority="39" w:unhideWhenUsed="1"/>
+    <w:lsdException w:name="toc 8" w:semiHidden="1" w:uiPriority="39" w:unhideWhenUsed="1"/>
+    <w:lsdException w:name="toc 9" w:semiHidden="1" w:uiPriority="39" w:unhideWhenUsed="1"/>
+    <w:lsdException w:name="Normal Indent" w:semiHidden="1" w:unhideWhenUsed="1"/>
+    <w:lsdException w:name="footnote text" w:semiHidden="1" w:unhideWhenUsed="1"/>
+    <w:lsdException w:name="annotation text" w:semiHidden="1" w:unhideWhenUsed="1"/>
+    <w:lsdException w:name="header" w:semiHidden="1" w:unhideWhenUsed="1"/>
+    <w:lsdException w:name="footer" w:semiHidden="1" w:unhideWhenUsed="1"/>
+    <w:lsdException w:name="index heading" w:semiHidden="1" w:unhideWhenUsed="1"/>
+    <w:lsdException w:name="caption" w:semiHidden="1" w:uiPriority="35" w:unhideWhenUsed="1" w:qFormat="1"/>
+    <w:lsdException w:name="table of figures" w:semiHidden="1" w:unhideWhenUsed="1"/>
+    <w:lsdException w:name="envelope address" w:semiHidden="1" w:unhideWhenUsed="1"/>
+    <w:lsdException w:name="envelope return" w:semiHidden="1" w:unhideWhenUsed="1"/>
+    <w:lsdException w:name="footnote reference" w:semiHidden="1" w:unhideWhenUsed="1"/>
+    <w:lsdException w:name="annotation reference" w:semiHidden="1" w:unhideWhenUsed="1"/>
+    <w:lsdException w:name="line number" w:semiHidden="1" w:unhideWhenUsed="1"/>
+    <w:lsdException w:name="page number" w:semiHidden="1" w:unhideWhenUsed="1"/>
+    <w:lsdException w:name="endnote reference" w:semiHidden="1" w:unhideWhenUsed="1"/>
+    <w:lsdException w:name="endnote text" w:semiHidden="1" w:unhideWhenUsed="1"/>
+    <w:lsdException w:name="table of authorities" w:semiHidden="1" w:unhideWhenUsed="1"/>
+    <w:lsdException w:name="macro" w:semiHidden="1" w:unhideWhenUsed="1"/>
+    <w:lsdException w:name="toa heading" w:semiHidden="1" w:unhideWhenUsed="1"/>
+    <w:lsdException w:name="List" w:semiHidden="1" w:unhideWhenUsed="1"/>
+    <w:lsdException w:name="List Bullet" w:semiHidden="1" w:unhideWhenUsed="1"/>
+    <w:lsdException w:name="List Number" w:semiHidden="1" w:unhideWhenUsed="1"/>
+    <w:lsdException w:name="List 2" w:semiHidden="1" w:unhideWhenUsed="1"/>
+    <w:lsdException w:name="List 3" w:semiHidden="1" w:unhideWhenUsed="1"/>
+    <w:lsdException w:name="List 4" w:semiHidden="1" w:unhideWhenUsed="1"/>
+    <w:lsdException w:name="List 5" w:semiHidden="1" w:unhideWhenUsed="1"/>
+    <w:lsdException w:name="List Bullet 2" w:semiHidden="1" w:unhideWhenUsed="1"/>
+    <w:lsdException w:name="List Bullet 3" w:semiHidden="1" w:unhideWhenUsed="1"/>
+    <w:lsdException w:name="List Bullet 4" w:semiHidden="1" w:unhideWhenUsed="1"/>
+    <w:lsdException w:name="List Bullet 5" w:semiHidden="1" w:unhideWhenUsed="1"/>
+    <w:lsdException w:name="List Number 2" w:semiHidden="1" w:unhideWhenUsed="1"/>
+    <w:lsdException w:name="List Number 3" w:semiHidden="1" w:unhideWhenUsed="1"/>
+    <w:lsdException w:name="List Number 4" w:semiHidden="1" w:unhideWhenUsed="1"/>
+    <w:lsdException w:name="List Number 5" w:semiHidden="1" w:unhideWhenUsed="1"/>
+    <w:lsdException w:name="Title" w:uiPriority="10" w:qFormat="1"/>
+    <w:lsdException w:name="Closing" w:semiHidden="1" w:unhideWhenUsed="1"/>
+    <w:lsdException w:name="Signature" w:semiHidden="1" w:unhideWhenUsed="1"/>
+    <w:lsdException w:name="Default Paragraph Font" w:semiHidden="1" w:uiPriority="1" w:unhideWhenUsed="1"/>
+    <w:lsdException w:name="Body Text" w:semiHidden="1" w:uiPriority="1" w:unhideWhenUsed="1" w:qFormat="1"/>
+    <w:lsdException w:name="Body Text Indent" w:semiHidden="1" w:unhideWhenUsed="1"/>
+    <w:lsdException w:name="List Continue" w:semiHidden="1" w:unhideWhenUsed="1"/>
+    <w:lsdException w:name="List Continue 2" w:semiHidden="1" w:unhideWhenUsed="1"/>
+    <w:lsdException w:name="List Continue 3" w:semiHidden="1" w:unhideWhenUsed="1"/>
+    <w:lsdException w:name="List Continue 4" w:semiHidden="1" w:unhideWhenUsed="1"/>
+    <w:lsdException w:name="List Continue 5" w:semiHidden="1" w:unhideWhenUsed="1"/>
+    <w:lsdException w:name="Message Header" w:semiHidden="1" w:unhideWhenUsed="1"/>
+    <w:lsdException w:name="Subtitle" w:uiPriority="11" w:qFormat="1"/>
+    <w:lsdException w:name="Salutation" w:semiHidden="1" w:unhideWhenUsed="1"/>
+    <w:lsdException w:name="Date" w:semiHidden="1" w:unhideWhenUsed="1"/>
+    <w:lsdException w:name="Body Text First Indent" w:semiHidden="1" w:unhideWhenUsed="1"/>
+    <w:lsdException w:name="Body Text First Indent 2" w:semiHidden="1" w:unhideWhenUsed="1"/>
+    <w:lsdException w:name="Note Heading" w:semiHidden="1" w:unhideWhenUsed="1"/>
+    <w:lsdException w:name="Body Text 2" w:semiHidden="1" w:unhideWhenUsed="1"/>
+    <w:lsdException w:name="Body Text 3" w:semiHidden="1" w:unhideWhenUsed="1"/>
+    <w:lsdException w:name="Body Text Indent 2" w:semiHidden="1" w:unhideWhenUsed="1"/>
+    <w:lsdException w:name="Body Text Indent 3" w:semiHidden="1" w:unhideWhenUsed="1"/>
+    <w:lsdException w:name="Block Text" w:semiHidden="1" w:unhideWhenUsed="1"/>
+    <w:lsdException w:name="Hyperlink" w:semiHidden="1" w:unhideWhenUsed="1"/>
+    <w:lsdException w:name="FollowedHyperlink" w:semiHidden="1" w:unhideWhenUsed="1"/>
+    <w:lsdException w:name="Strong" w:uiPriority="22" w:qFormat="1"/>
+    <w:lsdException w:name="Emphasis" w:uiPriority="20" w:qFormat="1"/>
+    <w:lsdException w:name="Document Map" w:semiHidden="1" w:unhideWhenUsed="1"/>
+    <w:lsdException w:name="Plain Text" w:semiHidden="1" w:unhideWhenUsed="1"/>
+    <w:lsdException w:name="E-mail Signature" w:semiHidden="1" w:unhideWhenUsed="1"/>
+    <w:lsdException w:name="HTML Top of Form" w:semiHidden="1" w:unhideWhenUsed="1"/>
+    <w:lsdException w:name="HTML Bottom of Form" w:semiHidden="1" w:unhideWhenUsed="1"/>
+    <w:lsdException w:name="Normal (Web)" w:semiHidden="1" w:unhideWhenUsed="1"/>
+    <w:lsdException w:name="HTML Acronym" w:semiHidden="1" w:unhideWhenUsed="1"/>
+    <w:lsdException w:name="HTML Address" w:semiHidden="1" w:unhideWhenUsed="1"/>
+    <w:lsdException w:name="HTML Cite" w:semiHidden="1" w:unhideWhenUsed="1"/>
+    <w:lsdException w:name="HTML Code" w:semiHidden="1" w:unhideWhenUsed="1"/>
+    <w:lsdException w:name="HTML Definition" w:semiHidden="1" w:unhideWhenUsed="1"/>
+    <w:lsdException w:name="HTML Keyboard" w:semiHidden="1" w:unhideWhenUsed="1"/>
+    <w:lsdException w:name="HTML Preformatted" w:semiHidden="1" w:unhideWhenUsed="1"/>
+    <w:lsdException w:name="HTML Sample" w:semiHidden="1" w:unhideWhenUsed="1"/>
+    <w:lsdException w:name="HTML Typewriter" w:semiHidden="1" w:unhideWhenUsed="1"/>
+    <w:lsdException w:name="HTML Variable" w:semiHidden="1" w:unhideWhenUsed="1"/>
+    <w:lsdException w:name="Normal Table" w:semiHidden="1" w:unhideWhenUsed="1"/>
+    <w:lsdException w:name="annotation subject" w:semiHidden="1" w:unhideWhenUsed="1"/>
+    <w:lsdException w:name="No List" w:semiHidden="1" w:unhideWhenUsed="1"/>
+    <w:lsdException w:name="Outline List 1" w:semiHidden="1" w:unhideWhenUsed="1"/>
+    <w:lsdException w:name="Outline List 2" w:semiHidden="1" w:unhideWhenUsed="1"/>
+    <w:lsdException w:name="Outline List 3" w:semiHidden="1" w:unhideWhenUsed="1"/>
+    <w:lsdException w:name="Table Simple 1" w:semiHidden="1" w:unhideWhenUsed="1"/>
+    <w:lsdException w:name="Table Simple 2" w:semiHidden="1" w:unhideWhenUsed="1"/>
+    <w:lsdException w:name="Table Simple 3" w:semiHidden="1" w:unhideWhenUsed="1"/>
+    <w:lsdException w:name="Table Classic 1" w:semiHidden="1" w:unhideWhenUsed="1"/>
+    <w:lsdException w:name="Table Classic 2" w:semiHidden="1" w:unhideWhenUsed="1"/>
+    <w:lsdException w:name="Table Classic 3" w:semiHidden="1" w:unhideWhenUsed="1"/>
+    <w:lsdException w:name="Table Classic 4" w:semiHidden="1" w:unhideWhenUsed="1"/>
+    <w:lsdException w:name="Table Colorful 1" w:semiHidden="1" w:unhideWhenUsed="1"/>
+    <w:lsdException w:name="Table Colorful 2" w:semiHidden="1" w:unhideWhenUsed="1"/>
+    <w:lsdException w:name="Table Colorful 3" w:semiHidden="1" w:unhideWhenUsed="1"/>
+    <w:lsdException w:name="Table Columns 1" w:semiHidden="1" w:unhideWhenUsed="1"/>
+    <w:lsdException w:name="Table Columns 2" w:semiHidden="1" w:unhideWhenUsed="1"/>
+    <w:lsdException w:name="Table Columns 3" w:semiHidden="1" w:unhideWhenUsed="1"/>
+    <w:lsdException w:name="Table Columns 4" w:semiHidden="1" w:unhideWhenUsed="1"/>
+    <w:lsdException w:name="Table Columns 5" w:semiHidden="1" w:unhideWhenUsed="1"/>
+    <w:lsdException w:name="Table Grid 1" w:semiHidden="1" w:unhideWhenUsed="1"/>
+    <w:lsdException w:name="Table Grid 2" w:semiHidden="1" w:unhideWhenUsed="1"/>
+    <w:lsdException w:name="Table Grid 3" w:semiHidden="1" w:unhideWhenUsed="1"/>
+    <w:lsdException w:name="Table Grid 4" w:semiHidden="1" w:unhideWhenUsed="1"/>
+    <w:lsdException w:name="Table Grid 5" w:semiHidden="1" w:unhideWhenUsed="1"/>
+    <w:lsdException w:name="Table Grid 6" w:semiHidden="1" w:unhideWhenUsed="1"/>
+    <w:lsdException w:name="Table Grid 7" w:semiHidden="1" w:unhideWhenUsed="1"/>
+    <w:lsdException w:name="Table Grid 8" w:semiHidden="1" w:unhideWhenUsed="1"/>
+    <w:lsdException w:name="Table List 1" w:semiHidden="1" w:unhideWhenUsed="1"/>
+    <w:lsdException w:name="Table List 2" w:semiHidden="1" w:unhideWhenUsed="1"/>
+    <w:lsdException w:name="Table List 3" w:semiHidden="1" w:unhideWhenUsed="1"/>
+    <w:lsdException w:name="Table List 4" w:semiHidden="1" w:unhideWhenUsed="1"/>
+    <w:lsdException w:name="Table List 5" w:semiHidden="1" w:unhideWhenUsed="1"/>
+    <w:lsdException w:name="Table List 6" w:semiHidden="1" w:unhideWhenUsed="1"/>
+    <w:lsdException w:name="Table List 7" w:semiHidden="1" w:unhideWhenUsed="1"/>
+    <w:lsdException w:name="Table List 8" w:semiHidden="1" w:unhideWhenUsed="1"/>
+    <w:lsdException w:name="Table 3D effects 1" w:semiHidden="1" w:unhideWhenUsed="1"/>
+    <w:lsdException w:name="Table 3D effects 2" w:semiHidden="1" w:unhideWhenUsed="1"/>
+    <w:lsdException w:name="Table 3D effects 3" w:semiHidden="1" w:unhideWhenUsed="1"/>
+    <w:lsdException w:name="Table Contemporary" w:semiHidden="1" w:unhideWhenUsed="1"/>
+    <w:lsdException w:name="Table Elegant" w:semiHidden="1" w:unhideWhenUsed="1"/>
+    <w:lsdException w:name="Table Professional" w:semiHidden="1" w:unhideWhenUsed="1"/>
+    <w:lsdException w:name="Table Subtle 1" w:semiHidden="1" w:unhideWhenUsed="1"/>
+    <w:lsdException w:name="Table Subtle 2" w:semiHidden="1" w:unhideWhenUsed="1"/>
+    <w:lsdException w:name="Table Web 1" w:semiHidden="1" w:unhideWhenUsed="1"/>
+    <w:lsdException w:name="Table Web 2" w:semiHidden="1" w:unhideWhenUsed="1"/>
+    <w:lsdException w:name="Table Web 3" w:semiHidden="1" w:unhideWhenUsed="1"/>
+    <w:lsdException w:name="Balloon Text" w:semiHidden="1" w:unhideWhenUsed="1"/>
+    <w:lsdException w:name="Table Grid" w:semiHidden="1" w:uiPriority="59" w:unhideWhenUsed="1"/>
+    <w:lsdException w:name="Table Theme" w:semiHidden="1" w:unhideWhenUsed="1"/>
+    <w:lsdException w:name="Placeholder Text" w:semiHidden="1"/>
+    <w:lsdException w:name="No Spacing" w:uiPriority="1" w:qFormat="1"/>
+    <w:lsdException w:name="Light Shading" w:uiPriority="60"/>
+    <w:lsdException w:name="Light List" w:uiPriority="61"/>
+    <w:lsdException w:name="Light Grid" w:uiPriority="62"/>
+    <w:lsdException w:name="Medium Shading 1" w:uiPriority="63"/>
+    <w:lsdException w:name="Medium Shading 2" w:uiPriority="64"/>
+    <w:lsdException w:name="Medium List 1" w:uiPriority="65"/>
+    <w:lsdException w:name="Medium List 2" w:uiPriority="66"/>
+    <w:lsdException w:name="Medium Grid 1" w:uiPriority="67"/>
+    <w:lsdException w:name="Medium Grid 2" w:uiPriority="68"/>
+    <w:lsdException w:name="Medium Grid 3" w:uiPriority="69"/>
+    <w:lsdException w:name="Dark List" w:uiPriority="70"/>
+    <w:lsdException w:name="Colorful Shading" w:uiPriority="71"/>
+    <w:lsdException w:name="Colorful List" w:uiPriority="72"/>
+    <w:lsdException w:name="Colorful Grid" w:uiPriority="73"/>
+    <w:lsdException w:name="Light Shading Accent 1" w:uiPriority="60"/>
+    <w:lsdException w:name="Light List Accent 1" w:uiPriority="61"/>
+    <w:lsdException w:name="Light Grid Accent 1" w:uiPriority="62"/>
+    <w:lsdException w:name="Medium Shading 1 Accent 1" w:uiPriority="63"/>
+    <w:lsdException w:name="Medium Shading 2 Accent 1" w:uiPriority="64"/>
+    <w:lsdException w:name="Medium List 1 Accent 1" w:uiPriority="65"/>
+    <w:lsdException w:name="Revision" w:semiHidden="1"/>
+    <w:lsdException w:name="List Paragraph" w:uiPriority="34" w:qFormat="1"/>
+    <w:lsdException w:name="Quote" w:uiPriority="29" w:qFormat="1"/>
+    <w:lsdException w:name="Intense Quote" w:uiPriority="30" w:qFormat="1"/>
+    <w:lsdException w:name="Medium List 2 Accent 1" w:uiPriority="66"/>
+    <w:lsdException w:name="Medium Grid 1 Accent 1" w:uiPriority="67"/>
+    <w:lsdException w:name="Medium Grid 2 Accent 1" w:uiPriority="68"/>
+    <w:lsdException w:name="Medium Grid 3 Accent 1" w:uiPriority="69"/>
+    <w:lsdException w:name="Dark List Accent 1" w:uiPriority="70"/>
+    <w:lsdException w:name="Colorful Shading Accent 1" w:uiPriority="71"/>
+    <w:lsdException w:name="Colorful List Accent 1" w:uiPriority="72"/>
+    <w:lsdException w:name="Colorful Grid Accent 1" w:uiPriority="73"/>
+    <w:lsdException w:name="Light Shading Accent 2" w:uiPriority="60"/>
+    <w:lsdException w:name="Light List Accent 2" w:uiPriority="61"/>
+    <w:lsdException w:name="Light Grid Accent 2" w:uiPriority="62"/>
+    <w:lsdException w:name="Medium Shading 1 Accent 2" w:uiPriority="63"/>
+    <w:lsdException w:name="Medium Shading 2 Accent 2" w:uiPriority="64"/>
+    <w:lsdException w:name="Medium List 1 Accent 2" w:uiPriority="65"/>
+    <w:lsdException w:name="Medium List 2 Accent 2" w:uiPriority="66"/>
+    <w:lsdException w:name="Medium Grid 1 Accent 2" w:uiPriority="67"/>
+    <w:lsdException w:name="Medium Grid 2 Accent 2" w:uiPriority="68"/>
+    <w:lsdException w:name="Medium Grid 3 Accent 2" w:uiPriority="69"/>
+    <w:lsdException w:name="Dark List Accent 2" w:uiPriority="70"/>
+    <w:lsdException w:name="Colorful Shading Accent 2" w:uiPriority="71"/>
+    <w:lsdException w:name="Colorful List Accent 2" w:uiPriority="72"/>
+    <w:lsdException w:name="Colorful Grid Accent 2" w:uiPriority="73"/>
+    <w:lsdException w:name="Light Shading Accent 3" w:uiPriority="60"/>
+    <w:lsdException w:name="Light List Accent 3" w:uiPriority="61"/>
+    <w:lsdException w:name="Light Grid Accent 3" w:uiPriority="62"/>
+    <w:lsdException w:name="Medium Shading 1 Accent 3" w:uiPriority="63"/>
+    <w:lsdException w:name="Medium Shading 2 Accent 3" w:uiPriority="64"/>
+    <w:lsdException w:name="Medium List 1 Accent 3" w:uiPriority="65"/>
+    <w:lsdException w:name="Medium List 2 Accent 3" w:uiPriority="66"/>
+    <w:lsdException w:name="Medium Grid 1 Accent 3" w:uiPriority="67"/>
+    <w:lsdException w:name="Medium Grid 2 Accent 3" w:uiPriority="68"/>
+    <w:lsdException w:name="Medium Grid 3 Accent 3" w:uiPriority="69"/>
+    <w:lsdException w:name="Dark List Accent 3" w:uiPriority="70"/>
+    <w:lsdException w:name="Colorful Shading Accent 3" w:uiPriority="71"/>
+    <w:lsdException w:name="Colorful List Accent 3" w:uiPriority="72"/>
+    <w:lsdException w:name="Colorful Grid Accent 3" w:uiPriority="73"/>
+    <w:lsdException w:name="Light Shading Accent 4" w:uiPriority="60"/>
+    <w:lsdException w:name="Light List Accent 4" w:uiPriority="61"/>
+    <w:lsdException w:name="Light Grid Accent 4" w:uiPriority="62"/>
+    <w:lsdException w:name="Medium Shading 1 Accent 4" w:uiPriority="63"/>
+    <w:lsdException w:name="Medium Shading 2 Accent 4" w:uiPriority="64"/>
+    <w:lsdException w:name="Medium List 1 Accent 4" w:uiPriority="65"/>
+    <w:lsdException w:name="Medium List 2 Accent 4" w:uiPriority="66"/>
+    <w:lsdException w:name="Medium Grid 1 Accent 4" w:uiPriority="67"/>
+    <w:lsdException w:name="Medium Grid 2 Accent 4" w:uiPriority="68"/>
+    <w:lsdException w:name="Medium Grid 3 Accent 4" w:uiPriority="69"/>
+    <w:lsdException w:name="Dark List Accent 4" w:uiPriority="70"/>
+    <w:lsdException w:name="Colorful Shading Accent 4" w:uiPriority="71"/>
+    <w:lsdException w:name="Colorful List Accent 4" w:uiPriority="72"/>
+    <w:lsdException w:name="Colorful Grid Accent 4" w:uiPriority="73"/>
+    <w:lsdException w:name="Light Shading Accent 5" w:uiPriority="60"/>
+    <w:lsdException w:name="Light List Accent 5" w:uiPriority="61"/>
+    <w:lsdException w:name="Light Grid Accent 5" w:uiPriority="62"/>
+    <w:lsdException w:name="Medium Shading 1 Accent 5" w:uiPriority="63"/>
+    <w:lsdException w:name="Medium Shading 2 Accent 5" w:uiPriority="64"/>
+    <w:lsdException w:name="Medium List 1 Accent 5" w:uiPriority="65"/>
+    <w:lsdException w:name="Medium List 2 Accent 5" w:uiPriority="66"/>
+    <w:lsdException w:name="Medium Grid 1 Accent 5" w:uiPriority="67"/>
+    <w:lsdException w:name="Medium Grid 2 Accent 5" w:uiPriority="68"/>
+    <w:lsdException w:name="Medium Grid 3 Accent 5" w:uiPriority="69"/>
+    <w:lsdException w:name="Dark List Accent 5" w:uiPriority="70"/>
+    <w:lsdException w:name="Colorful Shading Accent 5" w:uiPriority="71"/>
+    <w:lsdException w:name="Colorful List Accent 5" w:uiPriority="72"/>
+    <w:lsdException w:name="Colorful Grid Accent 5" w:uiPriority="73"/>
+    <w:lsdException w:name="Light Shading Accent 6" w:uiPriority="60"/>
+    <w:lsdException w:name="Light List Accent 6" w:uiPriority="61"/>
+    <w:lsdException w:name="Light Grid Accent 6" w:uiPriority="62"/>
+    <w:lsdException w:name="Medium Shading 1 Accent 6" w:uiPriority="63"/>
+    <w:lsdException w:name="Medium Shading 2 Accent 6" w:uiPriority="64"/>
+    <w:lsdException w:name="Medium List 1 Accent 6" w:uiPriority="65"/>
+    <w:lsdException w:name="Medium List 2 Accent 6" w:uiPriority="66"/>
+    <w:lsdException w:name="Medium Grid 1 Accent 6" w:uiPriority="67"/>
+    <w:lsdException w:name="Medium Grid 2 Accent 6" w:uiPriority="68"/>
+    <w:lsdException w:name="Medium Grid 3 Accent 6" w:uiPriority="69"/>
+    <w:lsdException w:name="Dark List Accent 6" w:uiPriority="70"/>
+    <w:lsdException w:name="Colorful Shading Accent 6" w:uiPriority="71"/>
+    <w:lsdException w:name="Colorful List Accent 6" w:uiPriority="72"/>
+    <w:lsdException w:name="Colorful Grid Accent 6" w:uiPriority="73"/>
+    <w:lsdException w:name="Subtle Emphasis" w:uiPriority="19" w:qFormat="1"/>
+    <w:lsdException w:name="Intense Emphasis" w:uiPriority="21" w:qFormat="1"/>
+    <w:lsdException w:name="Subtle Reference" w:uiPriority="31" w:qFormat="1"/>
+    <w:lsdException w:name="Intense Reference" w:uiPriority="32" w:qFormat="1"/>
+    <w:lsdException w:name="Book Title" w:uiPriority="33" w:qFormat="1"/>
+    <w:lsdException w:name="Bibliography" w:semiHidden="1" w:uiPriority="37" w:unhideWhenUsed="1"/>
+    <w:lsdException w:name="TOC Heading" w:semiHidden="1" w:uiPriority="39" w:unhideWhenUsed="1" w:qFormat="1"/>
+    <w:lsdException w:name="Plain Table 1" w:uiPriority="41"/>
+    <w:lsdException w:name="Plain Table 2" w:uiPriority="42"/>
+    <w:lsdException w:name="Plain Table 3" w:uiPriority="43"/>
+    <w:lsdException w:name="Plain Table 4" w:uiPriority="44"/>
+    <w:lsdException w:name="Plain Table 5" w:uiPriority="45"/>
+    <w:lsdException w:name="Grid Table Light" w:uiPriority="40"/>
+    <w:lsdException w:name="Grid Table 1 Light" w:uiPriority="46"/>
+    <w:lsdException w:name="Grid Table 2" w:uiPriority="47"/>
+    <w:lsdException w:name="Grid Table 3" w:uiPriority="48"/>
+    <w:lsdException w:name="Grid Table 4" w:uiPriority="49"/>
+    <w:lsdException w:name="Grid Table 5 Dark" w:uiPriority="50"/>
+    <w:lsdException w:name="Grid Table 6 Colorful" w:uiPriority="51"/>
+    <w:lsdException w:name="Grid Table 7 Colorful" w:uiPriority="52"/>
+    <w:lsdException w:name="Grid Table 1 Light Accent 1" w:uiPriority="46"/>
+    <w:lsdException w:name="Grid Table 2 Accent 1" w:uiPriority="47"/>
+    <w:lsdException w:name="Grid Table 3 Accent 1" w:uiPriority="48"/>
+    <w:lsdException w:name="Grid Table 4 Accent 1" w:uiPriority="49"/>
+    <w:lsdException w:name="Grid Table 5 Dark Accent 1" w:uiPriority="50"/>
+    <w:lsdException w:name="Grid Table 6 Colorful Accent 1" w:uiPriority="51"/>
+    <w:lsdException w:name="Grid Table 7 Colorful Accent 1" w:uiPriority="52"/>
+    <w:lsdException w:name="Grid Table 1 Light Accent 2" w:uiPriority="46"/>
+    <w:lsdException w:name="Grid Table 2 Accent 2" w:uiPriority="47"/>
+    <w:lsdException w:name="Grid Table 3 Accent 2" w:uiPriority="48"/>
+    <w:lsdException w:name="Grid Table 4 Accent 2" w:uiPriority="49"/>
+    <w:lsdException w:name="Grid Table 5 Dark Accent 2" w:uiPriority="50"/>
+    <w:lsdException w:name="Grid Table 6 Colorful Accent 2" w:uiPriority="51"/>
+    <w:lsdException w:name="Grid Table 7 Colorful Accent 2" w:uiPriority="52"/>
+    <w:lsdException w:name="Grid Table 1 Light Accent 3" w:uiPriority="46"/>
+    <w:lsdException w:name="Grid Table 2 Accent 3" w:uiPriority="47"/>
+    <w:lsdException w:name="Grid Table 3 Accent 3" w:uiPriority="48"/>
+    <w:lsdException w:name="Grid Table 4 Accent 3" w:uiPriority="49"/>
+    <w:lsdException w:name="Grid Table 5 Dark Accent 3" w:uiPriority="50"/>
+    <w:lsdException w:name="Grid Table 6 Colorful Accent 3" w:uiPriority="51"/>
+    <w:lsdException w:name="Grid Table 7 Colorful Accent 3" w:uiPriority="52"/>
+    <w:lsdException w:name="Grid Table 1 Light Accent 4" w:uiPriority="46"/>
+    <w:lsdException w:name="Grid Table 2 Accent 4" w:uiPriority="47"/>
+    <w:lsdException w:name="Grid Table 3 Accent 4" w:uiPriority="48"/>
+    <w:lsdException w:name="Grid Table 4 Accent 4" w:uiPriority="49"/>
+    <w:lsdException w:name="Grid Table 5 Dark Accent 4" w:uiPriority="50"/>
+    <w:lsdException w:name="Grid Table 6 Colorful Accent 4" w:uiPriority="51"/>
+    <w:lsdException w:name="Grid Table 7 Colorful Accent 4" w:uiPriority="52"/>
+    <w:lsdException w:name="Grid Table 1 Light Accent 5" w:uiPriority="46"/>
+    <w:lsdException w:name="Grid Table 2 Accent 5" w:uiPriority="47"/>
+    <w:lsdException w:name="Grid Table 3 Accent 5" w:uiPriority="48"/>
+    <w:lsdException w:name="Grid Table 4 Accent 5" w:uiPriority="49"/>
+    <w:lsdException w:name="Grid Table 5 Dark Accent 5" w:uiPriority="50"/>
+    <w:lsdException w:name="Grid Table 6 Colorful Accent 5" w:uiPriority="51"/>
+    <w:lsdException w:name="Grid Table 7 Colorful Accent 5" w:uiPriority="52"/>
+    <w:lsdException w:name="Grid Table 1 Light Accent 6" w:uiPriority="46"/>
+    <w:lsdException w:name="Grid Table 2 Accent 6" w:uiPriority="47"/>
+    <w:lsdException w:name="Grid Table 3 Accent 6" w:uiPriority="48"/>
+    <w:lsdException w:name="Grid Table 4 Accent 6" w:uiPriority="49"/>
+    <w:lsdException w:name="Grid Table 5 Dark Accent 6" w:uiPriority="50"/>
+    <w:lsdException w:name="Grid Table 6 Colorful Accent 6" w:uiPriority="51"/>
+    <w:lsdException w:name="Grid Table 7 Colorful Accent 6" w:uiPriority="52"/>
+    <w:lsdException w:name="List Table 1 Light" w:uiPriority="46"/>
+    <w:lsdException w:name="List Table 2" w:uiPriority="47"/>
+    <w:lsdException w:name="List Table 3" w:uiPriority="48"/>
+    <w:lsdException w:name="List Table 4" w:uiPriority="49"/>
+    <w:lsdException w:name="List Table 5 Dark" w:uiPriority="50"/>
+    <w:lsdException w:name="List Table 6 Colorful" w:uiPriority="51"/>
+    <w:lsdException w:name="List Table 7 Colorful" w:uiPriority="52"/>
+    <w:lsdException w:name="List Table 1 Light Accent 1" w:uiPriority="46"/>
+    <w:lsdException w:name="List Table 2 Accent 1" w:uiPriority="47"/>
+    <w:lsdException w:name="List Table 3 Accent 1" w:uiPriority="48"/>
+    <w:lsdException w:name="List Table 4 Accent 1" w:uiPriority="49"/>
+    <w:lsdException w:name="List Table 5 Dark Accent 1" w:uiPriority="50"/>
+    <w:lsdException w:name="List Table 6 Colorful Accent 1" w:uiPriority="51"/>
+    <w:lsdException w:name="List Table 7 Colorful Accent 1" w:uiPriority="52"/>
+    <w:lsdException w:name="List Table 1 Light Accent 2" w:uiPriority="46"/>
+    <w:lsdException w:name="List Table 2 Accent 2" w:uiPriority="47"/>
+    <w:lsdException w:name="List Table 3 Accent 2" w:uiPriority="48"/>
+    <w:lsdException w:name="List Table 4 Accent 2" w:uiPriority="49"/>
+    <w:lsdException w:name="List Table 5 Dark Accent 2" w:uiPriority="50"/>
+    <w:lsdException w:name="List Table 6 Colorful Accent 2" w:uiPriority="51"/>
+    <w:lsdException w:name="List Table 7 Colorful Accent 2" w:uiPriority="52"/>
+    <w:lsdException w:name="List Table 1 Light Accent 3" w:uiPriority="46"/>
+    <w:lsdException w:name="List Table 2 Accent 3" w:uiPriority="47"/>
+    <w:lsdException w:name="List Table 3 Accent 3" w:uiPriority="48"/>
+    <w:lsdException w:name="List Table 4 Accent 3" w:uiPriority="49"/>
+    <w:lsdException w:name="List Table 5 Dark Accent 3" w:uiPriority="50"/>
+    <w:lsdException w:name="List Table 6 Colorful Accent 3" w:uiPriority="51"/>
+    <w:lsdException w:name="List Table 7 Colorful Accent 3" w:uiPriority="52"/>
+    <w:lsdException w:name="List Table 1 Light Accent 4" w:uiPriority="46"/>
+    <w:lsdException w:name="List Table 2 Accent 4" w:uiPriority="47"/>
+    <w:lsdException w:name="List Table 3 Accent 4" w:uiPriority="48"/>
+    <w:lsdException w:name="List Table 4 Accent 4" w:uiPriority="49"/>
+    <w:lsdException w:name="List Table 5 Dark Accent 4" w:uiPriority="50"/>
+    <w:lsdException w:name="List Table 6 Colorful Accent 4" w:uiPriority="51"/>
+    <w:lsdException w:name="List Table 7 Colorful Accent 4" w:uiPriority="52"/>
+    <w:lsdException w:name="List Table 1 Light Accent 5" w:uiPriority="46"/>
+    <w:lsdException w:name="List Table 2 Accent 5" w:uiPriority="47"/>
+    <w:lsdException w:name="List Table 3 Accent 5" w:uiPriority="48"/>
+    <w:lsdException w:name="List Table 4 Accent 5" w:uiPriority="49"/>
+    <w:lsdException w:name="List Table 5 Dark Accent 5" w:uiPriority="50"/>
+    <w:lsdException w:name="List Table 6 Colorful Accent 5" w:uiPriority="51"/>
+    <w:lsdException w:name="List Table 7 Colorful Accent 5" w:uiPriority="52"/>
+    <w:lsdException w:name="List Table 1 Light Accent 6" w:uiPriority="46"/>
+    <w:lsdException w:name="List Table 2 Accent 6" w:uiPriority="47"/>
+    <w:lsdException w:name="List Table 3 Accent 6" w:uiPriority="48"/>
+    <w:lsdException w:name="List Table 4 Accent 6" w:uiPriority="49"/>
+    <w:lsdException w:name="List Table 5 Dark Accent 6" w:uiPriority="50"/>
+    <w:lsdException w:name="List Table 6 Colorful Accent 6" w:uiPriority="51"/>
+    <w:lsdException w:name="List Table 7 Colorful Accent 6" w:uiPriority="52"/>
+    <w:lsdException w:name="Mention" w:semiHidden="1" w:unhideWhenUsed="1"/>
+    <w:lsdException w:name="Smart Hyperlink" w:semiHidden="1" w:unhideWhenUsed="1"/>
+    <w:lsdException w:name="Hashtag" w:semiHidden="1" w:unhideWhenUsed="1"/>
+    <w:lsdException w:name="Unresolved Mention" w:semiHidden="1" w:unhideWhenUsed="1"/>
+    <w:lsdException w:name="Smart Link" w:semiHidden="1" w:unhideWhenUsed="1"/>
   </w:latentStyles>
   <w:style w:type="paragraph" w:default="1" w:styleId="Normal">
     <w:name w:val="Normal"/>
@@ -4494,7 +4308,6 @@
     <w:uiPriority w:val="99"/>
     <w:semiHidden/>
     <w:unhideWhenUsed/>
-    <w:qFormat/>
     <w:tblPr>
       <w:tblInd w:w="0" w:type="dxa"/>
       <w:tblCellMar>

</xml_diff>